<commit_message>
APL BPSec updates for IOS 4.1.2
</commit_message>
<xml_diff>
--- a/tests/bpsec/python_tests/BPSec_Python_Test_Suite.docx
+++ b/tests/bpsec/python_tests/BPSec_Python_Test_Suite.docx
@@ -10,7 +10,6 @@
           <w:docPartUnique/>
         </w:docPartObj>
       </w:sdtPr>
-      <w:sdtEndPr/>
       <w:sdtContent>
         <w:p>
           <w:r>
@@ -78,7 +77,6 @@
                                     <w15:appearance w15:val="hidden"/>
                                     <w:text/>
                                   </w:sdtPr>
-                                  <w:sdtEndPr/>
                                   <w:sdtContent>
                                     <w:sdt>
                                       <w:sdtPr>
@@ -95,7 +93,6 @@
                                         <w15:appearance w15:val="hidden"/>
                                         <w:text/>
                                       </w:sdtPr>
-                                      <w:sdtEndPr/>
                                       <w:sdtContent>
                                         <w:r>
                                           <w:rPr>
@@ -181,7 +178,7 @@
                                     <w:sz w:val="26"/>
                                     <w:szCs w:val="26"/>
                                   </w:rPr>
-                                  <w:t>June</w:t>
+                                  <w:t>December</w:t>
                                 </w:r>
                                 <w:r>
                                   <w:rPr>
@@ -259,7 +256,6 @@
                               <w15:appearance w15:val="hidden"/>
                               <w:text/>
                             </w:sdtPr>
-                            <w:sdtEndPr/>
                             <w:sdtContent>
                               <w:sdt>
                                 <w:sdtPr>
@@ -276,7 +272,6 @@
                                   <w15:appearance w15:val="hidden"/>
                                   <w:text/>
                                 </w:sdtPr>
-                                <w:sdtEndPr/>
                                 <w:sdtContent>
                                   <w:r>
                                     <w:rPr>
@@ -362,7 +357,7 @@
                               <w:sz w:val="26"/>
                               <w:szCs w:val="26"/>
                             </w:rPr>
-                            <w:t>June</w:t>
+                            <w:t>December</w:t>
                           </w:r>
                           <w:r>
                             <w:rPr>
@@ -551,7 +546,6 @@
                                   <w15:appearance w15:val="hidden"/>
                                   <w:text/>
                                 </w:sdtPr>
-                                <w:sdtEndPr/>
                                 <w:sdtContent>
                                   <w:p>
                                     <w:pPr>
@@ -690,7 +684,6 @@
                             <w15:appearance w15:val="hidden"/>
                             <w:text/>
                           </w:sdtPr>
-                          <w:sdtEndPr/>
                           <w:sdtContent>
                             <w:p>
                               <w:pPr>
@@ -1189,7 +1182,21 @@
                 <w:rStyle w:val="Hyperlink"/>
                 <w:noProof/>
               </w:rPr>
-              <w:t>Test Cases</w:t>
+              <w:t>Test</w:t>
+            </w:r>
+            <w:r>
+              <w:rPr>
+                <w:rStyle w:val="Hyperlink"/>
+                <w:noProof/>
+              </w:rPr>
+              <w:t xml:space="preserve"> </w:t>
+            </w:r>
+            <w:r>
+              <w:rPr>
+                <w:rStyle w:val="Hyperlink"/>
+                <w:noProof/>
+              </w:rPr>
+              <w:t>Cases</w:t>
             </w:r>
             <w:r>
               <w:rPr>
@@ -6557,10 +6564,7 @@
               <w:cnfStyle w:val="000000100000" w:firstRow="0" w:lastRow="0" w:firstColumn="0" w:lastColumn="0" w:oddVBand="0" w:evenVBand="0" w:oddHBand="1" w:evenHBand="0" w:firstRowFirstColumn="0" w:firstRowLastColumn="0" w:lastRowFirstColumn="0" w:lastRowLastColumn="0"/>
             </w:pPr>
             <w:r>
-              <w:t>Generate an integrity signature for a large payload (1MB)</w:t>
-            </w:r>
-            <w:r>
-              <w:t>.</w:t>
+              <w:t>Multi bundle test</w:t>
             </w:r>
           </w:p>
         </w:tc>
@@ -6573,7 +6577,47 @@
               <w:cnfStyle w:val="000000100000" w:firstRow="0" w:lastRow="0" w:firstColumn="0" w:lastColumn="0" w:oddVBand="0" w:evenVBand="0" w:oddHBand="1" w:evenHBand="0" w:firstRowFirstColumn="0" w:firstRowLastColumn="0" w:lastRowFirstColumn="0" w:lastRowLastColumn="0"/>
             </w:pPr>
             <w:r>
-              <w:t>Add a BIB to the bundle targeting a large Payload Block (1MB) and process that BIB at the security acceptor, ensuring that the entire payload reaches its destination.</w:t>
+              <w:t xml:space="preserve">Ensure that the test framework is tracking security operation events on a per-bundle basis. </w:t>
+            </w:r>
+          </w:p>
+          <w:p>
+            <w:pPr>
+              <w:cnfStyle w:val="000000100000" w:firstRow="0" w:lastRow="0" w:firstColumn="0" w:lastColumn="0" w:oddVBand="0" w:evenVBand="0" w:oddHBand="1" w:evenHBand="0" w:firstRowFirstColumn="0" w:firstRowLastColumn="0" w:lastRowFirstColumn="0" w:lastRowLastColumn="0"/>
+            </w:pPr>
+          </w:p>
+          <w:p>
+            <w:pPr>
+              <w:cnfStyle w:val="000000100000" w:firstRow="0" w:lastRow="0" w:firstColumn="0" w:lastColumn="0" w:oddVBand="0" w:evenVBand="0" w:oddHBand="1" w:evenHBand="0" w:firstRowFirstColumn="0" w:firstRowLastColumn="0" w:lastRowFirstColumn="0" w:lastRowLastColumn="0"/>
+            </w:pPr>
+            <w:r>
+              <w:t>Configure nodes ipn:2.1 and ipn:3.1 to be security sources for a BIB targeting the payload block.</w:t>
+            </w:r>
+          </w:p>
+          <w:p>
+            <w:pPr>
+              <w:cnfStyle w:val="000000100000" w:firstRow="0" w:lastRow="0" w:firstColumn="0" w:lastColumn="0" w:oddVBand="0" w:evenVBand="0" w:oddHBand="1" w:evenHBand="0" w:firstRowFirstColumn="0" w:firstRowLastColumn="0" w:lastRowFirstColumn="0" w:lastRowLastColumn="0"/>
+            </w:pPr>
+          </w:p>
+          <w:p>
+            <w:pPr>
+              <w:cnfStyle w:val="000000100000" w:firstRow="0" w:lastRow="0" w:firstColumn="0" w:lastColumn="0" w:oddVBand="0" w:evenVBand="0" w:oddHBand="1" w:evenHBand="0" w:firstRowFirstColumn="0" w:firstRowLastColumn="0" w:lastRowFirstColumn="0" w:lastRowLastColumn="0"/>
+            </w:pPr>
+            <w:r>
+              <w:lastRenderedPageBreak/>
+              <w:t>Configure node ipn:4.1 to serve as the security acceptor for all BIBs regardless of bundle source.</w:t>
+            </w:r>
+          </w:p>
+          <w:p>
+            <w:pPr>
+              <w:cnfStyle w:val="000000100000" w:firstRow="0" w:lastRow="0" w:firstColumn="0" w:lastColumn="0" w:oddVBand="0" w:evenVBand="0" w:oddHBand="1" w:evenHBand="0" w:firstRowFirstColumn="0" w:firstRowLastColumn="0" w:lastRowFirstColumn="0" w:lastRowLastColumn="0"/>
+            </w:pPr>
+          </w:p>
+          <w:p>
+            <w:pPr>
+              <w:cnfStyle w:val="000000100000" w:firstRow="0" w:lastRow="0" w:firstColumn="0" w:lastColumn="0" w:oddVBand="0" w:evenVBand="0" w:oddHBand="1" w:evenHBand="0" w:firstRowFirstColumn="0" w:firstRowLastColumn="0" w:lastRowFirstColumn="0" w:lastRowLastColumn="0"/>
+            </w:pPr>
+            <w:r>
+              <w:t xml:space="preserve">Create two bundles, one at ipn:2.1 and one at ipn:3.1 both with destination ipn:4.1 and ensure that BIB processing events are handled separately by the test framework. </w:t>
             </w:r>
           </w:p>
         </w:tc>
@@ -6586,6 +6630,7 @@
               <w:cnfStyle w:val="000000100000" w:firstRow="0" w:lastRow="0" w:firstColumn="0" w:lastColumn="0" w:oddVBand="0" w:evenVBand="0" w:oddHBand="1" w:evenHBand="0" w:firstRowFirstColumn="0" w:firstRowLastColumn="0" w:lastRowFirstColumn="0" w:lastRowLastColumn="0"/>
             </w:pPr>
             <w:r>
+              <w:lastRenderedPageBreak/>
               <w:t>bib-integrity</w:t>
             </w:r>
           </w:p>
@@ -6597,9 +6642,48 @@
           <w:p>
             <w:pPr>
               <w:cnfStyle w:val="000000100000" w:firstRow="0" w:lastRow="0" w:firstColumn="0" w:lastColumn="0" w:oddVBand="0" w:evenVBand="0" w:oddHBand="1" w:evenHBand="0" w:firstRowFirstColumn="0" w:firstRowLastColumn="0" w:lastRowFirstColumn="0" w:lastRowLastColumn="0"/>
-            </w:pPr>
-            <w:r>
-              <w:t>ipn:2.1 -&gt; ipn:3.1</w:t>
+              <w:rPr>
+                <w:color w:val="000000" w:themeColor="text1"/>
+              </w:rPr>
+            </w:pPr>
+            <w:r>
+              <w:rPr>
+                <w:color w:val="000000" w:themeColor="text1"/>
+              </w:rPr>
+              <w:t>Bundle 1:</w:t>
+            </w:r>
+          </w:p>
+          <w:p>
+            <w:pPr>
+              <w:cnfStyle w:val="000000100000" w:firstRow="0" w:lastRow="0" w:firstColumn="0" w:lastColumn="0" w:oddVBand="0" w:evenVBand="0" w:oddHBand="1" w:evenHBand="0" w:firstRowFirstColumn="0" w:firstRowLastColumn="0" w:lastRowFirstColumn="0" w:lastRowLastColumn="0"/>
+              <w:rPr>
+                <w:color w:val="000000" w:themeColor="text1"/>
+              </w:rPr>
+            </w:pPr>
+            <w:r>
+              <w:rPr>
+                <w:color w:val="000000" w:themeColor="text1"/>
+              </w:rPr>
+              <w:t>Ipn:2.1 -&gt; ipn:4s.1</w:t>
+            </w:r>
+          </w:p>
+          <w:p>
+            <w:pPr>
+              <w:cnfStyle w:val="000000100000" w:firstRow="0" w:lastRow="0" w:firstColumn="0" w:lastColumn="0" w:oddVBand="0" w:evenVBand="0" w:oddHBand="1" w:evenHBand="0" w:firstRowFirstColumn="0" w:firstRowLastColumn="0" w:lastRowFirstColumn="0" w:lastRowLastColumn="0"/>
+              <w:rPr>
+                <w:color w:val="000000" w:themeColor="text1"/>
+              </w:rPr>
+            </w:pPr>
+          </w:p>
+          <w:p>
+            <w:pPr>
+              <w:cnfStyle w:val="000000100000" w:firstRow="0" w:lastRow="0" w:firstColumn="0" w:lastColumn="0" w:oddVBand="0" w:evenVBand="0" w:oddHBand="1" w:evenHBand="0" w:firstRowFirstColumn="0" w:firstRowLastColumn="0" w:lastRowFirstColumn="0" w:lastRowLastColumn="0"/>
+            </w:pPr>
+            <w:r>
+              <w:rPr>
+                <w:color w:val="000000" w:themeColor="text1"/>
+              </w:rPr>
+              <w:t>Bundle 2: ipn:3.1 -&gt; ipn:4.1</w:t>
             </w:r>
           </w:p>
         </w:tc>
@@ -6625,11 +6709,7 @@
               <w:cnfStyle w:val="000000000000" w:firstRow="0" w:lastRow="0" w:firstColumn="0" w:lastColumn="0" w:oddVBand="0" w:evenVBand="0" w:oddHBand="0" w:evenHBand="0" w:firstRowFirstColumn="0" w:firstRowLastColumn="0" w:lastRowFirstColumn="0" w:lastRowLastColumn="0"/>
             </w:pPr>
             <w:r>
-              <w:t xml:space="preserve">Check that a misconfiguration between the </w:t>
-            </w:r>
-            <w:r>
-              <w:lastRenderedPageBreak/>
-              <w:t>Security Source and Security Acceptor is caught.</w:t>
+              <w:t>Check that a misconfiguration between the Security Source and Security Acceptor is caught.</w:t>
             </w:r>
           </w:p>
           <w:p>
@@ -6655,12 +6735,7 @@
               <w:cnfStyle w:val="000000000000" w:firstRow="0" w:lastRow="0" w:firstColumn="0" w:lastColumn="0" w:oddVBand="0" w:evenVBand="0" w:oddHBand="0" w:evenHBand="0" w:firstRowFirstColumn="0" w:firstRowLastColumn="0" w:lastRowFirstColumn="0" w:lastRowLastColumn="0"/>
             </w:pPr>
             <w:r>
-              <w:lastRenderedPageBreak/>
-              <w:t xml:space="preserve">Create a security policy rule for a Security Source at ipn:2.1 for a BIB on the Payload block using security </w:t>
-            </w:r>
-            <w:r>
-              <w:lastRenderedPageBreak/>
-              <w:t>context BIB-HMAC-SHA2. Create a misconfigured security policy rule for the Security Acceptor at ipn:3.1 using the wrong security context BCB-AES-GCM.</w:t>
+              <w:t>Create a security policy rule for a Security Source at ipn:2.1 for a BIB on the Payload block using security context BIB-HMAC-SHA2. Create a misconfigured security policy rule for the Security Acceptor at ipn:3.1 using the wrong security context BCB-AES-GCM.</w:t>
             </w:r>
           </w:p>
         </w:tc>
@@ -6673,7 +6748,6 @@
               <w:cnfStyle w:val="000000000000" w:firstRow="0" w:lastRow="0" w:firstColumn="0" w:lastColumn="0" w:oddVBand="0" w:evenVBand="0" w:oddHBand="0" w:evenHBand="0" w:firstRowFirstColumn="0" w:firstRowLastColumn="0" w:lastRowFirstColumn="0" w:lastRowLastColumn="0"/>
             </w:pPr>
             <w:r>
-              <w:lastRenderedPageBreak/>
               <w:t>bib-integrity</w:t>
             </w:r>
           </w:p>
@@ -6845,6 +6919,7 @@
               <w:cnfStyle w:val="000000000000" w:firstRow="0" w:lastRow="0" w:firstColumn="0" w:lastColumn="0" w:oddVBand="0" w:evenVBand="0" w:oddHBand="0" w:evenHBand="0" w:firstRowFirstColumn="0" w:firstRowLastColumn="0" w:lastRowFirstColumn="0" w:lastRowLastColumn="0"/>
             </w:pPr>
             <w:r>
+              <w:lastRenderedPageBreak/>
               <w:t>Expect to see a BCB on the Payload Block only, as a BCB targeting</w:t>
             </w:r>
             <w:r>
@@ -6865,6 +6940,7 @@
             </w:pPr>
             <w:proofErr w:type="spellStart"/>
             <w:r>
+              <w:lastRenderedPageBreak/>
               <w:t>bcb</w:t>
             </w:r>
             <w:proofErr w:type="spellEnd"/>
@@ -7007,11 +7083,7 @@
               <w:cnfStyle w:val="000000000000" w:firstRow="0" w:lastRow="0" w:firstColumn="0" w:lastColumn="0" w:oddVBand="0" w:evenVBand="0" w:oddHBand="0" w:evenHBand="0" w:firstRowFirstColumn="0" w:firstRowLastColumn="0" w:lastRowFirstColumn="0" w:lastRowLastColumn="0"/>
             </w:pPr>
             <w:r>
-              <w:t xml:space="preserve">Check that a BIB is not added at a </w:t>
-            </w:r>
-            <w:r>
-              <w:lastRenderedPageBreak/>
-              <w:t>waypoint node if a BCB already exists with the same target block.</w:t>
+              <w:t>Check that a BIB is not added at a waypoint node if a BCB already exists with the same target block.</w:t>
             </w:r>
           </w:p>
         </w:tc>
@@ -7024,18 +7096,13 @@
               <w:cnfStyle w:val="000000000000" w:firstRow="0" w:lastRow="0" w:firstColumn="0" w:lastColumn="0" w:oddVBand="0" w:evenVBand="0" w:oddHBand="0" w:evenHBand="0" w:firstRowFirstColumn="0" w:firstRowLastColumn="0" w:lastRowFirstColumn="0" w:lastRowLastColumn="0"/>
             </w:pPr>
             <w:r>
-              <w:lastRenderedPageBreak/>
               <w:t>Create a bundle with a BCB targeting the Payload Block.</w:t>
             </w:r>
             <w:r>
               <w:t xml:space="preserve"> </w:t>
             </w:r>
             <w:r>
-              <w:t xml:space="preserve">Attempt to add a </w:t>
-            </w:r>
-            <w:r>
-              <w:lastRenderedPageBreak/>
-              <w:t>BIB at a waypoint node targeting the Payload Block.</w:t>
+              <w:t>Attempt to add a BIB at a waypoint node targeting the Payload Block.</w:t>
             </w:r>
             <w:r>
               <w:t xml:space="preserve"> </w:t>
@@ -7096,7 +7163,6 @@
               <w:cnfStyle w:val="000000000000" w:firstRow="0" w:lastRow="0" w:firstColumn="0" w:lastColumn="0" w:oddVBand="0" w:evenVBand="0" w:oddHBand="0" w:evenHBand="0" w:firstRowFirstColumn="0" w:firstRowLastColumn="0" w:lastRowFirstColumn="0" w:lastRowLastColumn="0"/>
             </w:pPr>
             <w:r>
-              <w:lastRenderedPageBreak/>
               <w:t>bib- integrity</w:t>
             </w:r>
           </w:p>
@@ -7106,7 +7172,6 @@
             </w:pPr>
             <w:proofErr w:type="spellStart"/>
             <w:r>
-              <w:lastRenderedPageBreak/>
               <w:t>bcb</w:t>
             </w:r>
             <w:proofErr w:type="spellEnd"/>
@@ -7124,7 +7189,6 @@
               <w:cnfStyle w:val="000000000000" w:firstRow="0" w:lastRow="0" w:firstColumn="0" w:lastColumn="0" w:oddVBand="0" w:evenVBand="0" w:oddHBand="0" w:evenHBand="0" w:firstRowFirstColumn="0" w:firstRowLastColumn="0" w:lastRowFirstColumn="0" w:lastRowLastColumn="0"/>
             </w:pPr>
             <w:r>
-              <w:lastRenderedPageBreak/>
               <w:t>ipn:2.1 -&gt;</w:t>
             </w:r>
           </w:p>
@@ -7141,7 +7205,6 @@
               <w:cnfStyle w:val="000000000000" w:firstRow="0" w:lastRow="0" w:firstColumn="0" w:lastColumn="0" w:oddVBand="0" w:evenVBand="0" w:oddHBand="0" w:evenHBand="0" w:firstRowFirstColumn="0" w:firstRowLastColumn="0" w:lastRowFirstColumn="0" w:lastRowLastColumn="0"/>
             </w:pPr>
             <w:r>
-              <w:lastRenderedPageBreak/>
               <w:t>ipn:4.1</w:t>
             </w:r>
           </w:p>
@@ -7158,7 +7221,6 @@
           </w:tcPr>
           <w:p>
             <w:r>
-              <w:lastRenderedPageBreak/>
               <w:t>27</w:t>
             </w:r>
           </w:p>
@@ -7318,6 +7380,7 @@
               <w:cnfStyle w:val="000000000000" w:firstRow="0" w:lastRow="0" w:firstColumn="0" w:lastColumn="0" w:oddVBand="0" w:evenVBand="0" w:oddHBand="0" w:evenHBand="0" w:firstRowFirstColumn="0" w:firstRowLastColumn="0" w:lastRowFirstColumn="0" w:lastRowLastColumn="0"/>
             </w:pPr>
             <w:r>
+              <w:lastRenderedPageBreak/>
               <w:t xml:space="preserve">This behavior is prohibited by BPSec as the BCB does not share a security target with the BIB. </w:t>
             </w:r>
           </w:p>
@@ -7344,6 +7407,7 @@
               <w:cnfStyle w:val="000000000000" w:firstRow="0" w:lastRow="0" w:firstColumn="0" w:lastColumn="0" w:oddVBand="0" w:evenVBand="0" w:oddHBand="0" w:evenHBand="0" w:firstRowFirstColumn="0" w:firstRowLastColumn="0" w:lastRowFirstColumn="0" w:lastRowLastColumn="0"/>
             </w:pPr>
             <w:r>
+              <w:lastRenderedPageBreak/>
               <w:t>bib-integrity</w:t>
             </w:r>
           </w:p>
@@ -7441,7 +7505,6 @@
               <w:cnfStyle w:val="000000100000" w:firstRow="0" w:lastRow="0" w:firstColumn="0" w:lastColumn="0" w:oddVBand="0" w:evenVBand="0" w:oddHBand="1" w:evenHBand="0" w:firstRowFirstColumn="0" w:firstRowLastColumn="0" w:lastRowFirstColumn="0" w:lastRowLastColumn="0"/>
             </w:pPr>
             <w:r>
-              <w:lastRenderedPageBreak/>
               <w:t>A BCB and BIB may share a target if the BCB encrypts the BIB to remain compliant with BPSec.</w:t>
             </w:r>
           </w:p>
@@ -7468,7 +7531,6 @@
               <w:cnfStyle w:val="000000100000" w:firstRow="0" w:lastRow="0" w:firstColumn="0" w:lastColumn="0" w:oddVBand="0" w:evenVBand="0" w:oddHBand="1" w:evenHBand="0" w:firstRowFirstColumn="0" w:firstRowLastColumn="0" w:lastRowFirstColumn="0" w:lastRowLastColumn="0"/>
             </w:pPr>
             <w:r>
-              <w:lastRenderedPageBreak/>
               <w:t>bib-integrity</w:t>
             </w:r>
           </w:p>
@@ -7785,6 +7847,7 @@
           </w:tcPr>
           <w:p>
             <w:r>
+              <w:lastRenderedPageBreak/>
               <w:t>32</w:t>
             </w:r>
           </w:p>
@@ -7922,7 +7985,6 @@
           </w:tcPr>
           <w:p>
             <w:r>
-              <w:lastRenderedPageBreak/>
               <w:t>33</w:t>
             </w:r>
           </w:p>
@@ -8348,7 +8410,13 @@
               <w:cnfStyle w:val="000000100000" w:firstRow="0" w:lastRow="0" w:firstColumn="0" w:lastColumn="0" w:oddVBand="0" w:evenVBand="0" w:oddHBand="1" w:evenHBand="0" w:firstRowFirstColumn="0" w:firstRowLastColumn="0" w:lastRowFirstColumn="0" w:lastRowLastColumn="0"/>
             </w:pPr>
             <w:r>
-              <w:t>Multi bundle test</w:t>
+              <w:t>S</w:t>
+            </w:r>
+            <w:r>
+              <w:t>ecurity policy processing action behavior</w:t>
+            </w:r>
+            <w:r>
+              <w:t>.</w:t>
             </w:r>
           </w:p>
         </w:tc>
@@ -8361,50 +8429,18 @@
               <w:cnfStyle w:val="000000100000" w:firstRow="0" w:lastRow="0" w:firstColumn="0" w:lastColumn="0" w:oddVBand="0" w:evenVBand="0" w:oddHBand="1" w:evenHBand="0" w:firstRowFirstColumn="0" w:firstRowLastColumn="0" w:lastRowFirstColumn="0" w:lastRowLastColumn="0"/>
             </w:pPr>
             <w:r>
-              <w:t xml:space="preserve">Ensure that the test framework is tracking security operation events on a per-bundle basis. </w:t>
-            </w:r>
-          </w:p>
-          <w:p>
-            <w:pPr>
-              <w:cnfStyle w:val="000000100000" w:firstRow="0" w:lastRow="0" w:firstColumn="0" w:lastColumn="0" w:oddVBand="0" w:evenVBand="0" w:oddHBand="1" w:evenHBand="0" w:firstRowFirstColumn="0" w:firstRowLastColumn="0" w:lastRowFirstColumn="0" w:lastRowLastColumn="0"/>
-            </w:pPr>
-          </w:p>
-          <w:p>
-            <w:pPr>
-              <w:cnfStyle w:val="000000100000" w:firstRow="0" w:lastRow="0" w:firstColumn="0" w:lastColumn="0" w:oddVBand="0" w:evenVBand="0" w:oddHBand="1" w:evenHBand="0" w:firstRowFirstColumn="0" w:firstRowLastColumn="0" w:lastRowFirstColumn="0" w:lastRowLastColumn="0"/>
-            </w:pPr>
-            <w:r>
-              <w:t>Configure nodes ipn:2.1 and ipn:3.1 to be security sources for a BIB targeting the payload block.</w:t>
-            </w:r>
-          </w:p>
-          <w:p>
-            <w:pPr>
-              <w:cnfStyle w:val="000000100000" w:firstRow="0" w:lastRow="0" w:firstColumn="0" w:lastColumn="0" w:oddVBand="0" w:evenVBand="0" w:oddHBand="1" w:evenHBand="0" w:firstRowFirstColumn="0" w:firstRowLastColumn="0" w:lastRowFirstColumn="0" w:lastRowLastColumn="0"/>
-            </w:pPr>
-          </w:p>
-          <w:p>
-            <w:pPr>
-              <w:cnfStyle w:val="000000100000" w:firstRow="0" w:lastRow="0" w:firstColumn="0" w:lastColumn="0" w:oddVBand="0" w:evenVBand="0" w:oddHBand="1" w:evenHBand="0" w:firstRowFirstColumn="0" w:firstRowLastColumn="0" w:lastRowFirstColumn="0" w:lastRowLastColumn="0"/>
-            </w:pPr>
-            <w:r>
-              <w:t>Configure node ipn:4.1 to serve as the security acceptor for all BIBs regardless of bundle source.</w:t>
-            </w:r>
-          </w:p>
-          <w:p>
-            <w:pPr>
-              <w:cnfStyle w:val="000000100000" w:firstRow="0" w:lastRow="0" w:firstColumn="0" w:lastColumn="0" w:oddVBand="0" w:evenVBand="0" w:oddHBand="1" w:evenHBand="0" w:firstRowFirstColumn="0" w:firstRowLastColumn="0" w:lastRowFirstColumn="0" w:lastRowLastColumn="0"/>
-            </w:pPr>
-          </w:p>
-          <w:p>
-            <w:pPr>
-              <w:cnfStyle w:val="000000100000" w:firstRow="0" w:lastRow="0" w:firstColumn="0" w:lastColumn="0" w:oddVBand="0" w:evenVBand="0" w:oddHBand="1" w:evenHBand="0" w:firstRowFirstColumn="0" w:firstRowLastColumn="0" w:lastRowFirstColumn="0" w:lastRowLastColumn="0"/>
-            </w:pPr>
-            <w:r>
-              <w:t xml:space="preserve">Create two bundles, one at ipn:2.1 and one at ipn:3.1 both with destination ipn:4.1 and ensure that </w:t>
-            </w:r>
-            <w:r>
-              <w:lastRenderedPageBreak/>
-              <w:t xml:space="preserve">BIB processing events are handled separately by the test framework. </w:t>
+              <w:t>T</w:t>
+            </w:r>
+            <w:r>
+              <w:t xml:space="preserve">est the </w:t>
+            </w:r>
+            <w:proofErr w:type="spellStart"/>
+            <w:r>
+              <w:t>do_not_forward</w:t>
+            </w:r>
+            <w:proofErr w:type="spellEnd"/>
+            <w:r>
+              <w:t xml:space="preserve"> security policy processing action behavior.</w:t>
             </w:r>
           </w:p>
         </w:tc>
@@ -8417,7 +8453,6 @@
               <w:cnfStyle w:val="000000100000" w:firstRow="0" w:lastRow="0" w:firstColumn="0" w:lastColumn="0" w:oddVBand="0" w:evenVBand="0" w:oddHBand="1" w:evenHBand="0" w:firstRowFirstColumn="0" w:firstRowLastColumn="0" w:lastRowFirstColumn="0" w:lastRowLastColumn="0"/>
             </w:pPr>
             <w:r>
-              <w:lastRenderedPageBreak/>
               <w:t>bib-integrity</w:t>
             </w:r>
           </w:p>
@@ -8434,46 +8469,7 @@
               </w:rPr>
             </w:pPr>
             <w:r>
-              <w:rPr>
-                <w:color w:val="000000" w:themeColor="text1"/>
-              </w:rPr>
-              <w:t>Bundle 1:</w:t>
-            </w:r>
-          </w:p>
-          <w:p>
-            <w:pPr>
-              <w:cnfStyle w:val="000000100000" w:firstRow="0" w:lastRow="0" w:firstColumn="0" w:lastColumn="0" w:oddVBand="0" w:evenVBand="0" w:oddHBand="1" w:evenHBand="0" w:firstRowFirstColumn="0" w:firstRowLastColumn="0" w:lastRowFirstColumn="0" w:lastRowLastColumn="0"/>
-              <w:rPr>
-                <w:color w:val="000000" w:themeColor="text1"/>
-              </w:rPr>
-            </w:pPr>
-            <w:r>
-              <w:rPr>
-                <w:color w:val="000000" w:themeColor="text1"/>
-              </w:rPr>
-              <w:t>Ipn:2.1 -&gt; ipn:4s.1</w:t>
-            </w:r>
-          </w:p>
-          <w:p>
-            <w:pPr>
-              <w:cnfStyle w:val="000000100000" w:firstRow="0" w:lastRow="0" w:firstColumn="0" w:lastColumn="0" w:oddVBand="0" w:evenVBand="0" w:oddHBand="1" w:evenHBand="0" w:firstRowFirstColumn="0" w:firstRowLastColumn="0" w:lastRowFirstColumn="0" w:lastRowLastColumn="0"/>
-              <w:rPr>
-                <w:color w:val="000000" w:themeColor="text1"/>
-              </w:rPr>
-            </w:pPr>
-          </w:p>
-          <w:p>
-            <w:pPr>
-              <w:cnfStyle w:val="000000100000" w:firstRow="0" w:lastRow="0" w:firstColumn="0" w:lastColumn="0" w:oddVBand="0" w:evenVBand="0" w:oddHBand="1" w:evenHBand="0" w:firstRowFirstColumn="0" w:firstRowLastColumn="0" w:lastRowFirstColumn="0" w:lastRowLastColumn="0"/>
-              <w:rPr>
-                <w:color w:val="000000" w:themeColor="text1"/>
-              </w:rPr>
-            </w:pPr>
-            <w:r>
-              <w:rPr>
-                <w:color w:val="000000" w:themeColor="text1"/>
-              </w:rPr>
-              <w:t>Bundle 2: ipn:3.1 -&gt; ipn:4.1</w:t>
+              <w:t>ipn:2.1 -&gt; ipn:3.1</w:t>
             </w:r>
           </w:p>
         </w:tc>
@@ -8486,6 +8482,7 @@
           </w:tcPr>
           <w:p>
             <w:r>
+              <w:lastRenderedPageBreak/>
               <w:t>38</w:t>
             </w:r>
           </w:p>
@@ -9156,6 +9153,529 @@
               <w:cnfStyle w:val="000000000000" w:firstRow="0" w:lastRow="0" w:firstColumn="0" w:lastColumn="0" w:oddVBand="0" w:evenVBand="0" w:oddHBand="0" w:evenHBand="0" w:firstRowFirstColumn="0" w:firstRowLastColumn="0" w:lastRowFirstColumn="0" w:lastRowLastColumn="0"/>
             </w:pPr>
             <w:r>
+              <w:t>I</w:t>
+            </w:r>
+            <w:r>
+              <w:t>ntentionally corrupt a BIB targeting an Extension Block</w:t>
+            </w:r>
+            <w:r>
+              <w:t>.</w:t>
+            </w:r>
+          </w:p>
+        </w:tc>
+        <w:tc>
+          <w:tcPr>
+            <w:tcW w:w="3870" w:type="dxa"/>
+          </w:tcPr>
+          <w:p>
+            <w:pPr>
+              <w:cnfStyle w:val="000000000000" w:firstRow="0" w:lastRow="0" w:firstColumn="0" w:lastColumn="0" w:oddVBand="0" w:evenVBand="0" w:oddHBand="0" w:evenHBand="0" w:firstRowFirstColumn="0" w:firstRowLastColumn="0" w:lastRowFirstColumn="0" w:lastRowLastColumn="0"/>
+            </w:pPr>
+            <w:r>
+              <w:t xml:space="preserve">Add a BIB targeting the Bundle Age Block at Security Source ipn:2.1 using key_1_32bytes and process that BIB at Security Acceptor ipn:3.1 using key_2_32bytes. This intentional key </w:t>
+            </w:r>
+            <w:r>
+              <w:lastRenderedPageBreak/>
+              <w:t>misconfiguration</w:t>
+            </w:r>
+            <w:r>
+              <w:t xml:space="preserve"> </w:t>
+            </w:r>
+            <w:r>
+              <w:t>causes the Security Acceptor to identify the integrity security operation as</w:t>
+            </w:r>
+            <w:r>
+              <w:t xml:space="preserve"> </w:t>
+            </w:r>
+            <w:r>
+              <w:t>corrupted. A processing action is added to the event set to instruct the BPA to discard the security target (the BAB) if it is corrupted at the Acceptor</w:t>
+            </w:r>
+            <w:r>
+              <w:t>.</w:t>
+            </w:r>
+          </w:p>
+        </w:tc>
+        <w:tc>
+          <w:tcPr>
+            <w:tcW w:w="1620" w:type="dxa"/>
+          </w:tcPr>
+          <w:p>
+            <w:pPr>
+              <w:cnfStyle w:val="000000000000" w:firstRow="0" w:lastRow="0" w:firstColumn="0" w:lastColumn="0" w:oddVBand="0" w:evenVBand="0" w:oddHBand="0" w:evenHBand="0" w:firstRowFirstColumn="0" w:firstRowLastColumn="0" w:lastRowFirstColumn="0" w:lastRowLastColumn="0"/>
+            </w:pPr>
+            <w:r>
+              <w:lastRenderedPageBreak/>
+              <w:t>bib-integrity</w:t>
+            </w:r>
+          </w:p>
+        </w:tc>
+        <w:tc>
+          <w:tcPr>
+            <w:tcW w:w="1440" w:type="dxa"/>
+          </w:tcPr>
+          <w:p>
+            <w:pPr>
+              <w:cnfStyle w:val="000000000000" w:firstRow="0" w:lastRow="0" w:firstColumn="0" w:lastColumn="0" w:oddVBand="0" w:evenVBand="0" w:oddHBand="0" w:evenHBand="0" w:firstRowFirstColumn="0" w:firstRowLastColumn="0" w:lastRowFirstColumn="0" w:lastRowLastColumn="0"/>
+            </w:pPr>
+            <w:r>
+              <w:t>ipn:2.1 -&gt; ipn:3.1</w:t>
+            </w:r>
+          </w:p>
+        </w:tc>
+      </w:tr>
+      <w:tr>
+        <w:trPr>
+          <w:cnfStyle w:val="000000100000" w:firstRow="0" w:lastRow="0" w:firstColumn="0" w:lastColumn="0" w:oddVBand="0" w:evenVBand="0" w:oddHBand="1" w:evenHBand="0" w:firstRowFirstColumn="0" w:firstRowLastColumn="0" w:lastRowFirstColumn="0" w:lastRowLastColumn="0"/>
+        </w:trPr>
+        <w:tc>
+          <w:tcPr>
+            <w:cnfStyle w:val="001000000000" w:firstRow="0" w:lastRow="0" w:firstColumn="1" w:lastColumn="0" w:oddVBand="0" w:evenVBand="0" w:oddHBand="0" w:evenHBand="0" w:firstRowFirstColumn="0" w:firstRowLastColumn="0" w:lastRowFirstColumn="0" w:lastRowLastColumn="0"/>
+            <w:tcW w:w="635" w:type="dxa"/>
+          </w:tcPr>
+          <w:p>
+            <w:r>
+              <w:t>45</w:t>
+            </w:r>
+          </w:p>
+        </w:tc>
+        <w:tc>
+          <w:tcPr>
+            <w:tcW w:w="2240" w:type="dxa"/>
+          </w:tcPr>
+          <w:p>
+            <w:pPr>
+              <w:cnfStyle w:val="000000100000" w:firstRow="0" w:lastRow="0" w:firstColumn="0" w:lastColumn="0" w:oddVBand="0" w:evenVBand="0" w:oddHBand="1" w:evenHBand="0" w:firstRowFirstColumn="0" w:firstRowLastColumn="0" w:lastRowFirstColumn="0" w:lastRowLastColumn="0"/>
+            </w:pPr>
+            <w:r>
+              <w:t>I</w:t>
+            </w:r>
+            <w:r>
+              <w:t>ntentionally corrupt a B</w:t>
+            </w:r>
+            <w:r>
+              <w:t>C</w:t>
+            </w:r>
+            <w:r>
+              <w:t>B targeting an Extension Block</w:t>
+            </w:r>
+            <w:r>
+              <w:t>.</w:t>
+            </w:r>
+          </w:p>
+        </w:tc>
+        <w:tc>
+          <w:tcPr>
+            <w:tcW w:w="3870" w:type="dxa"/>
+          </w:tcPr>
+          <w:p>
+            <w:pPr>
+              <w:cnfStyle w:val="000000100000" w:firstRow="0" w:lastRow="0" w:firstColumn="0" w:lastColumn="0" w:oddVBand="0" w:evenVBand="0" w:oddHBand="1" w:evenHBand="0" w:firstRowFirstColumn="0" w:firstRowLastColumn="0" w:lastRowFirstColumn="0" w:lastRowLastColumn="0"/>
+            </w:pPr>
+            <w:r>
+              <w:t>Add a B</w:t>
+            </w:r>
+            <w:r>
+              <w:t>C</w:t>
+            </w:r>
+            <w:r>
+              <w:t xml:space="preserve">B targeting the Bundle Age Block at Security Source ipn:2.1 using </w:t>
+            </w:r>
+            <w:r>
+              <w:t>bcb_</w:t>
+            </w:r>
+            <w:r>
+              <w:t>key_32bytes and process that B</w:t>
+            </w:r>
+            <w:r>
+              <w:t>C</w:t>
+            </w:r>
+            <w:r>
+              <w:t xml:space="preserve">B at Security Acceptor ipn:3.1 using </w:t>
+            </w:r>
+            <w:r>
+              <w:t>bcb_</w:t>
+            </w:r>
+            <w:r>
+              <w:t xml:space="preserve">key_2_32bytes. This intentional key misconfiguration causes the Security Acceptor to identify the </w:t>
+            </w:r>
+            <w:r>
+              <w:t>confidentiality</w:t>
+            </w:r>
+            <w:r>
+              <w:t xml:space="preserve"> security operation as corrupted. A processing action is added to the event set to instruct the BPA to discard the security target (the BAB) if it is corrupted at the Acceptor.</w:t>
+            </w:r>
+          </w:p>
+        </w:tc>
+        <w:tc>
+          <w:tcPr>
+            <w:tcW w:w="1620" w:type="dxa"/>
+          </w:tcPr>
+          <w:p>
+            <w:pPr>
+              <w:cnfStyle w:val="000000100000" w:firstRow="0" w:lastRow="0" w:firstColumn="0" w:lastColumn="0" w:oddVBand="0" w:evenVBand="0" w:oddHBand="1" w:evenHBand="0" w:firstRowFirstColumn="0" w:firstRowLastColumn="0" w:lastRowFirstColumn="0" w:lastRowLastColumn="0"/>
+            </w:pPr>
+            <w:proofErr w:type="spellStart"/>
+            <w:r>
+              <w:t>bcb</w:t>
+            </w:r>
+            <w:proofErr w:type="spellEnd"/>
+            <w:r>
+              <w:t>-confidentiality</w:t>
+            </w:r>
+          </w:p>
+        </w:tc>
+        <w:tc>
+          <w:tcPr>
+            <w:tcW w:w="1440" w:type="dxa"/>
+          </w:tcPr>
+          <w:p>
+            <w:pPr>
+              <w:cnfStyle w:val="000000100000" w:firstRow="0" w:lastRow="0" w:firstColumn="0" w:lastColumn="0" w:oddVBand="0" w:evenVBand="0" w:oddHBand="1" w:evenHBand="0" w:firstRowFirstColumn="0" w:firstRowLastColumn="0" w:lastRowFirstColumn="0" w:lastRowLastColumn="0"/>
+            </w:pPr>
+            <w:r>
+              <w:t>ipn:2.1 -&gt; ipn:3.1</w:t>
+            </w:r>
+          </w:p>
+        </w:tc>
+      </w:tr>
+      <w:tr>
+        <w:tc>
+          <w:tcPr>
+            <w:cnfStyle w:val="001000000000" w:firstRow="0" w:lastRow="0" w:firstColumn="1" w:lastColumn="0" w:oddVBand="0" w:evenVBand="0" w:oddHBand="0" w:evenHBand="0" w:firstRowFirstColumn="0" w:firstRowLastColumn="0" w:lastRowFirstColumn="0" w:lastRowLastColumn="0"/>
+            <w:tcW w:w="635" w:type="dxa"/>
+          </w:tcPr>
+          <w:p>
+            <w:r>
+              <w:t>46</w:t>
+            </w:r>
+          </w:p>
+        </w:tc>
+        <w:tc>
+          <w:tcPr>
+            <w:tcW w:w="2240" w:type="dxa"/>
+          </w:tcPr>
+          <w:p>
+            <w:pPr>
+              <w:cnfStyle w:val="000000000000" w:firstRow="0" w:lastRow="0" w:firstColumn="0" w:lastColumn="0" w:oddVBand="0" w:evenVBand="0" w:oddHBand="0" w:evenHBand="0" w:firstRowFirstColumn="0" w:firstRowLastColumn="0" w:lastRowFirstColumn="0" w:lastRowLastColumn="0"/>
+            </w:pPr>
+            <w:r>
+              <w:t>E</w:t>
+            </w:r>
+            <w:r>
+              <w:t>xecution of multiple security policy processing actions</w:t>
+            </w:r>
+            <w:r>
+              <w:t>.</w:t>
+            </w:r>
+          </w:p>
+        </w:tc>
+        <w:tc>
+          <w:tcPr>
+            <w:tcW w:w="3870" w:type="dxa"/>
+          </w:tcPr>
+          <w:p>
+            <w:pPr>
+              <w:cnfStyle w:val="000000000000" w:firstRow="0" w:lastRow="0" w:firstColumn="0" w:lastColumn="0" w:oddVBand="0" w:evenVBand="0" w:oddHBand="0" w:evenHBand="0" w:firstRowFirstColumn="0" w:firstRowLastColumn="0" w:lastRowFirstColumn="0" w:lastRowLastColumn="0"/>
+            </w:pPr>
+            <w:r>
+              <w:t>T</w:t>
+            </w:r>
+            <w:r>
+              <w:t>est the execution of multiple security policy processing actions</w:t>
+            </w:r>
+          </w:p>
+          <w:p>
+            <w:pPr>
+              <w:cnfStyle w:val="000000000000" w:firstRow="0" w:lastRow="0" w:firstColumn="0" w:lastColumn="0" w:oddVBand="0" w:evenVBand="0" w:oddHBand="0" w:evenHBand="0" w:firstRowFirstColumn="0" w:firstRowLastColumn="0" w:lastRowFirstColumn="0" w:lastRowLastColumn="0"/>
+            </w:pPr>
+            <w:r>
+              <w:t>in response to an integrity corruption security operation event.</w:t>
+            </w:r>
+          </w:p>
+        </w:tc>
+        <w:tc>
+          <w:tcPr>
+            <w:tcW w:w="1620" w:type="dxa"/>
+          </w:tcPr>
+          <w:p>
+            <w:pPr>
+              <w:cnfStyle w:val="000000000000" w:firstRow="0" w:lastRow="0" w:firstColumn="0" w:lastColumn="0" w:oddVBand="0" w:evenVBand="0" w:oddHBand="0" w:evenHBand="0" w:firstRowFirstColumn="0" w:firstRowLastColumn="0" w:lastRowFirstColumn="0" w:lastRowLastColumn="0"/>
+            </w:pPr>
+            <w:r>
+              <w:t>bib-integrity</w:t>
+            </w:r>
+          </w:p>
+        </w:tc>
+        <w:tc>
+          <w:tcPr>
+            <w:tcW w:w="1440" w:type="dxa"/>
+          </w:tcPr>
+          <w:p>
+            <w:pPr>
+              <w:cnfStyle w:val="000000000000" w:firstRow="0" w:lastRow="0" w:firstColumn="0" w:lastColumn="0" w:oddVBand="0" w:evenVBand="0" w:oddHBand="0" w:evenHBand="0" w:firstRowFirstColumn="0" w:firstRowLastColumn="0" w:lastRowFirstColumn="0" w:lastRowLastColumn="0"/>
+            </w:pPr>
+            <w:r>
+              <w:t>ipn:2.1 -&gt; ipn:3.1</w:t>
+            </w:r>
+          </w:p>
+        </w:tc>
+      </w:tr>
+      <w:tr>
+        <w:trPr>
+          <w:cnfStyle w:val="000000100000" w:firstRow="0" w:lastRow="0" w:firstColumn="0" w:lastColumn="0" w:oddVBand="0" w:evenVBand="0" w:oddHBand="1" w:evenHBand="0" w:firstRowFirstColumn="0" w:firstRowLastColumn="0" w:lastRowFirstColumn="0" w:lastRowLastColumn="0"/>
+        </w:trPr>
+        <w:tc>
+          <w:tcPr>
+            <w:cnfStyle w:val="001000000000" w:firstRow="0" w:lastRow="0" w:firstColumn="1" w:lastColumn="0" w:oddVBand="0" w:evenVBand="0" w:oddHBand="0" w:evenHBand="0" w:firstRowFirstColumn="0" w:firstRowLastColumn="0" w:lastRowFirstColumn="0" w:lastRowLastColumn="0"/>
+            <w:tcW w:w="635" w:type="dxa"/>
+          </w:tcPr>
+          <w:p>
+            <w:r>
+              <w:t>47</w:t>
+            </w:r>
+          </w:p>
+        </w:tc>
+        <w:tc>
+          <w:tcPr>
+            <w:tcW w:w="2240" w:type="dxa"/>
+          </w:tcPr>
+          <w:p>
+            <w:pPr>
+              <w:cnfStyle w:val="000000100000" w:firstRow="0" w:lastRow="0" w:firstColumn="0" w:lastColumn="0" w:oddVBand="0" w:evenVBand="0" w:oddHBand="1" w:evenHBand="0" w:firstRowFirstColumn="0" w:firstRowLastColumn="0" w:lastRowFirstColumn="0" w:lastRowLastColumn="0"/>
+            </w:pPr>
+            <w:r>
+              <w:t>E</w:t>
+            </w:r>
+            <w:r>
+              <w:t>xecution of multiple security policy processing actions</w:t>
+            </w:r>
+            <w:r>
+              <w:t>.</w:t>
+            </w:r>
+          </w:p>
+        </w:tc>
+        <w:tc>
+          <w:tcPr>
+            <w:tcW w:w="3870" w:type="dxa"/>
+          </w:tcPr>
+          <w:p>
+            <w:pPr>
+              <w:cnfStyle w:val="000000100000" w:firstRow="0" w:lastRow="0" w:firstColumn="0" w:lastColumn="0" w:oddVBand="0" w:evenVBand="0" w:oddHBand="1" w:evenHBand="0" w:firstRowFirstColumn="0" w:firstRowLastColumn="0" w:lastRowFirstColumn="0" w:lastRowLastColumn="0"/>
+            </w:pPr>
+            <w:r>
+              <w:t>Test the execution of multiple security policy processing actions</w:t>
+            </w:r>
+          </w:p>
+          <w:p>
+            <w:pPr>
+              <w:cnfStyle w:val="000000100000" w:firstRow="0" w:lastRow="0" w:firstColumn="0" w:lastColumn="0" w:oddVBand="0" w:evenVBand="0" w:oddHBand="1" w:evenHBand="0" w:firstRowFirstColumn="0" w:firstRowLastColumn="0" w:lastRowFirstColumn="0" w:lastRowLastColumn="0"/>
+            </w:pPr>
+            <w:r>
+              <w:t>in response to a</w:t>
+            </w:r>
+            <w:r>
+              <w:t xml:space="preserve"> confidentiality </w:t>
+            </w:r>
+            <w:r>
+              <w:t>corruption security operation event.</w:t>
+            </w:r>
+          </w:p>
+        </w:tc>
+        <w:tc>
+          <w:tcPr>
+            <w:tcW w:w="1620" w:type="dxa"/>
+          </w:tcPr>
+          <w:p>
+            <w:pPr>
+              <w:cnfStyle w:val="000000100000" w:firstRow="0" w:lastRow="0" w:firstColumn="0" w:lastColumn="0" w:oddVBand="0" w:evenVBand="0" w:oddHBand="1" w:evenHBand="0" w:firstRowFirstColumn="0" w:firstRowLastColumn="0" w:lastRowFirstColumn="0" w:lastRowLastColumn="0"/>
+            </w:pPr>
+            <w:proofErr w:type="spellStart"/>
+            <w:r>
+              <w:t>bcb</w:t>
+            </w:r>
+            <w:proofErr w:type="spellEnd"/>
+            <w:r>
+              <w:t>-confidentiality</w:t>
+            </w:r>
+          </w:p>
+        </w:tc>
+        <w:tc>
+          <w:tcPr>
+            <w:tcW w:w="1440" w:type="dxa"/>
+          </w:tcPr>
+          <w:p>
+            <w:pPr>
+              <w:cnfStyle w:val="000000100000" w:firstRow="0" w:lastRow="0" w:firstColumn="0" w:lastColumn="0" w:oddVBand="0" w:evenVBand="0" w:oddHBand="1" w:evenHBand="0" w:firstRowFirstColumn="0" w:firstRowLastColumn="0" w:lastRowFirstColumn="0" w:lastRowLastColumn="0"/>
+            </w:pPr>
+            <w:r>
+              <w:t>ipn:2.1 -&gt; ipn:3.1</w:t>
+            </w:r>
+          </w:p>
+        </w:tc>
+      </w:tr>
+      <w:tr>
+        <w:tc>
+          <w:tcPr>
+            <w:cnfStyle w:val="001000000000" w:firstRow="0" w:lastRow="0" w:firstColumn="1" w:lastColumn="0" w:oddVBand="0" w:evenVBand="0" w:oddHBand="0" w:evenHBand="0" w:firstRowFirstColumn="0" w:firstRowLastColumn="0" w:lastRowFirstColumn="0" w:lastRowLastColumn="0"/>
+            <w:tcW w:w="635" w:type="dxa"/>
+          </w:tcPr>
+          <w:p>
+            <w:r>
+              <w:t>48</w:t>
+            </w:r>
+          </w:p>
+        </w:tc>
+        <w:tc>
+          <w:tcPr>
+            <w:tcW w:w="2240" w:type="dxa"/>
+          </w:tcPr>
+          <w:p>
+            <w:pPr>
+              <w:cnfStyle w:val="000000000000" w:firstRow="0" w:lastRow="0" w:firstColumn="0" w:lastColumn="0" w:oddVBand="0" w:evenVBand="0" w:oddHBand="0" w:evenHBand="0" w:firstRowFirstColumn="0" w:firstRowLastColumn="0" w:lastRowFirstColumn="0" w:lastRowLastColumn="0"/>
+            </w:pPr>
+            <w:r>
+              <w:t>S</w:t>
+            </w:r>
+            <w:r>
+              <w:t>ecurity policy processing action behavior</w:t>
+            </w:r>
+            <w:r>
+              <w:t>.</w:t>
+            </w:r>
+          </w:p>
+        </w:tc>
+        <w:tc>
+          <w:tcPr>
+            <w:tcW w:w="3870" w:type="dxa"/>
+          </w:tcPr>
+          <w:p>
+            <w:pPr>
+              <w:cnfStyle w:val="000000000000" w:firstRow="0" w:lastRow="0" w:firstColumn="0" w:lastColumn="0" w:oddVBand="0" w:evenVBand="0" w:oddHBand="0" w:evenHBand="0" w:firstRowFirstColumn="0" w:firstRowLastColumn="0" w:lastRowFirstColumn="0" w:lastRowLastColumn="0"/>
+            </w:pPr>
+            <w:r>
+              <w:t>T</w:t>
+            </w:r>
+            <w:r>
+              <w:t>est the report_reason_code security policy processing action behavior.</w:t>
+            </w:r>
+          </w:p>
+        </w:tc>
+        <w:tc>
+          <w:tcPr>
+            <w:tcW w:w="1620" w:type="dxa"/>
+          </w:tcPr>
+          <w:p>
+            <w:pPr>
+              <w:cnfStyle w:val="000000000000" w:firstRow="0" w:lastRow="0" w:firstColumn="0" w:lastColumn="0" w:oddVBand="0" w:evenVBand="0" w:oddHBand="0" w:evenHBand="0" w:firstRowFirstColumn="0" w:firstRowLastColumn="0" w:lastRowFirstColumn="0" w:lastRowLastColumn="0"/>
+            </w:pPr>
+            <w:r>
+              <w:t>bib-integrity</w:t>
+            </w:r>
+          </w:p>
+        </w:tc>
+        <w:tc>
+          <w:tcPr>
+            <w:tcW w:w="1440" w:type="dxa"/>
+          </w:tcPr>
+          <w:p>
+            <w:pPr>
+              <w:cnfStyle w:val="000000000000" w:firstRow="0" w:lastRow="0" w:firstColumn="0" w:lastColumn="0" w:oddVBand="0" w:evenVBand="0" w:oddHBand="0" w:evenHBand="0" w:firstRowFirstColumn="0" w:firstRowLastColumn="0" w:lastRowFirstColumn="0" w:lastRowLastColumn="0"/>
+            </w:pPr>
+            <w:r>
+              <w:t>ipn:2.1 -&gt; ipn:3.1</w:t>
+            </w:r>
+          </w:p>
+        </w:tc>
+      </w:tr>
+      <w:tr>
+        <w:trPr>
+          <w:cnfStyle w:val="000000100000" w:firstRow="0" w:lastRow="0" w:firstColumn="0" w:lastColumn="0" w:oddVBand="0" w:evenVBand="0" w:oddHBand="1" w:evenHBand="0" w:firstRowFirstColumn="0" w:firstRowLastColumn="0" w:lastRowFirstColumn="0" w:lastRowLastColumn="0"/>
+        </w:trPr>
+        <w:tc>
+          <w:tcPr>
+            <w:cnfStyle w:val="001000000000" w:firstRow="0" w:lastRow="0" w:firstColumn="1" w:lastColumn="0" w:oddVBand="0" w:evenVBand="0" w:oddHBand="0" w:evenHBand="0" w:firstRowFirstColumn="0" w:firstRowLastColumn="0" w:lastRowFirstColumn="0" w:lastRowLastColumn="0"/>
+            <w:tcW w:w="635" w:type="dxa"/>
+          </w:tcPr>
+          <w:p>
+            <w:r>
+              <w:t>49</w:t>
+            </w:r>
+          </w:p>
+        </w:tc>
+        <w:tc>
+          <w:tcPr>
+            <w:tcW w:w="2240" w:type="dxa"/>
+          </w:tcPr>
+          <w:p>
+            <w:pPr>
+              <w:cnfStyle w:val="000000100000" w:firstRow="0" w:lastRow="0" w:firstColumn="0" w:lastColumn="0" w:oddVBand="0" w:evenVBand="0" w:oddHBand="1" w:evenHBand="0" w:firstRowFirstColumn="0" w:firstRowLastColumn="0" w:lastRowFirstColumn="0" w:lastRowLastColumn="0"/>
+            </w:pPr>
+            <w:r>
+              <w:t>Generate an integrity signature for a large payload (1MB).</w:t>
+            </w:r>
+          </w:p>
+        </w:tc>
+        <w:tc>
+          <w:tcPr>
+            <w:tcW w:w="3870" w:type="dxa"/>
+          </w:tcPr>
+          <w:p>
+            <w:pPr>
+              <w:cnfStyle w:val="000000100000" w:firstRow="0" w:lastRow="0" w:firstColumn="0" w:lastColumn="0" w:oddVBand="0" w:evenVBand="0" w:oddHBand="1" w:evenHBand="0" w:firstRowFirstColumn="0" w:firstRowLastColumn="0" w:lastRowFirstColumn="0" w:lastRowLastColumn="0"/>
+            </w:pPr>
+            <w:r>
+              <w:t>Add a BIB to the bundle targeting a large Payload Block (1MB) and process that BIB at the security acceptor, ensuring that the entire payload reaches its destination.</w:t>
+            </w:r>
+          </w:p>
+        </w:tc>
+        <w:tc>
+          <w:tcPr>
+            <w:tcW w:w="1620" w:type="dxa"/>
+          </w:tcPr>
+          <w:p>
+            <w:pPr>
+              <w:cnfStyle w:val="000000100000" w:firstRow="0" w:lastRow="0" w:firstColumn="0" w:lastColumn="0" w:oddVBand="0" w:evenVBand="0" w:oddHBand="1" w:evenHBand="0" w:firstRowFirstColumn="0" w:firstRowLastColumn="0" w:lastRowFirstColumn="0" w:lastRowLastColumn="0"/>
+            </w:pPr>
+            <w:r>
+              <w:t>bib-integrity</w:t>
+            </w:r>
+          </w:p>
+        </w:tc>
+        <w:tc>
+          <w:tcPr>
+            <w:tcW w:w="1440" w:type="dxa"/>
+          </w:tcPr>
+          <w:p>
+            <w:pPr>
+              <w:cnfStyle w:val="000000100000" w:firstRow="0" w:lastRow="0" w:firstColumn="0" w:lastColumn="0" w:oddVBand="0" w:evenVBand="0" w:oddHBand="1" w:evenHBand="0" w:firstRowFirstColumn="0" w:firstRowLastColumn="0" w:lastRowFirstColumn="0" w:lastRowLastColumn="0"/>
+            </w:pPr>
+            <w:r>
+              <w:t>ipn:2.1 -&gt; ipn:3.1</w:t>
+            </w:r>
+          </w:p>
+        </w:tc>
+      </w:tr>
+      <w:tr>
+        <w:tc>
+          <w:tcPr>
+            <w:cnfStyle w:val="001000000000" w:firstRow="0" w:lastRow="0" w:firstColumn="1" w:lastColumn="0" w:oddVBand="0" w:evenVBand="0" w:oddHBand="0" w:evenHBand="0" w:firstRowFirstColumn="0" w:firstRowLastColumn="0" w:lastRowFirstColumn="0" w:lastRowLastColumn="0"/>
+            <w:tcW w:w="635" w:type="dxa"/>
+          </w:tcPr>
+          <w:p>
+            <w:r>
+              <w:t>50</w:t>
+            </w:r>
+          </w:p>
+        </w:tc>
+        <w:tc>
+          <w:tcPr>
+            <w:tcW w:w="2240" w:type="dxa"/>
+          </w:tcPr>
+          <w:p>
+            <w:pPr>
+              <w:cnfStyle w:val="000000000000" w:firstRow="0" w:lastRow="0" w:firstColumn="0" w:lastColumn="0" w:oddVBand="0" w:evenVBand="0" w:oddHBand="0" w:evenHBand="0" w:firstRowFirstColumn="0" w:firstRowLastColumn="0" w:lastRowFirstColumn="0" w:lastRowLastColumn="0"/>
+            </w:pPr>
+            <w:r>
               <w:t>Encrypt a large payload (1MB).</w:t>
             </w:r>
           </w:p>
@@ -9169,11 +9689,7 @@
               <w:cnfStyle w:val="000000000000" w:firstRow="0" w:lastRow="0" w:firstColumn="0" w:lastColumn="0" w:oddVBand="0" w:evenVBand="0" w:oddHBand="0" w:evenHBand="0" w:firstRowFirstColumn="0" w:firstRowLastColumn="0" w:lastRowFirstColumn="0" w:lastRowLastColumn="0"/>
             </w:pPr>
             <w:r>
-              <w:t xml:space="preserve">Add a BCB to the bundle targeting a large Payload Block (1MB) and process that BCB at the security </w:t>
-            </w:r>
-            <w:r>
-              <w:lastRenderedPageBreak/>
-              <w:t>acceptor, ensuring that the entire payload reaches its destination.</w:t>
+              <w:t>Add a BCB to the bundle targeting a large Payload Block (1MB) and process that BCB at the security acceptor, ensuring that the entire payload reaches its destination.</w:t>
             </w:r>
           </w:p>
         </w:tc>
@@ -9185,9 +9701,13 @@
             <w:pPr>
               <w:cnfStyle w:val="000000000000" w:firstRow="0" w:lastRow="0" w:firstColumn="0" w:lastColumn="0" w:oddVBand="0" w:evenVBand="0" w:oddHBand="0" w:evenHBand="0" w:firstRowFirstColumn="0" w:firstRowLastColumn="0" w:lastRowFirstColumn="0" w:lastRowLastColumn="0"/>
             </w:pPr>
-            <w:r>
-              <w:lastRenderedPageBreak/>
-              <w:t>bcb-confidentiality</w:t>
+            <w:proofErr w:type="spellStart"/>
+            <w:r>
+              <w:t>bcb</w:t>
+            </w:r>
+            <w:proofErr w:type="spellEnd"/>
+            <w:r>
+              <w:t>-confidentiality</w:t>
             </w:r>
           </w:p>
         </w:tc>
@@ -9214,6 +9734,7 @@
       <w:bookmarkStart w:id="19" w:name="_Ref105499495"/>
       <w:bookmarkStart w:id="20" w:name="_Toc105500272"/>
       <w:r>
+        <w:lastRenderedPageBreak/>
         <w:t xml:space="preserve">Test Case </w:t>
       </w:r>
       <w:r>
@@ -9246,13 +9767,6 @@
         <w:gridCol w:w="805"/>
         <w:gridCol w:w="5260"/>
         <w:gridCol w:w="3290"/>
-        <w:tblGridChange w:id="21">
-          <w:tblGrid>
-            <w:gridCol w:w="805"/>
-            <w:gridCol w:w="5260"/>
-            <w:gridCol w:w="3290"/>
-          </w:tblGrid>
-        </w:tblGridChange>
       </w:tblGrid>
       <w:tr>
         <w:trPr>
@@ -9702,7 +10216,19 @@
               <w:rPr>
                 <w:color w:val="000000" w:themeColor="text1"/>
               </w:rPr>
-              <w:t>To be used for INB testing.</w:t>
+              <w:t>To be used for INB testing</w:t>
+            </w:r>
+            <w:r>
+              <w:rPr>
+                <w:color w:val="000000" w:themeColor="text1"/>
+              </w:rPr>
+              <w:t xml:space="preserve"> only</w:t>
+            </w:r>
+            <w:r>
+              <w:rPr>
+                <w:color w:val="000000" w:themeColor="text1"/>
+              </w:rPr>
+              <w:t>.</w:t>
             </w:r>
           </w:p>
         </w:tc>
@@ -9757,7 +10283,19 @@
               <w:rPr>
                 <w:color w:val="000000" w:themeColor="text1"/>
               </w:rPr>
-              <w:t>To be used for INB testing.</w:t>
+              <w:t>To be used for INB testing</w:t>
+            </w:r>
+            <w:r>
+              <w:rPr>
+                <w:color w:val="000000" w:themeColor="text1"/>
+              </w:rPr>
+              <w:t xml:space="preserve"> only</w:t>
+            </w:r>
+            <w:r>
+              <w:rPr>
+                <w:color w:val="000000" w:themeColor="text1"/>
+              </w:rPr>
+              <w:t>.</w:t>
             </w:r>
           </w:p>
         </w:tc>
@@ -9825,10 +10363,7 @@
               <w:cnfStyle w:val="000000100000" w:firstRow="0" w:lastRow="0" w:firstColumn="0" w:lastColumn="0" w:oddVBand="0" w:evenVBand="0" w:oddHBand="1" w:evenHBand="0" w:firstRowFirstColumn="0" w:firstRowLastColumn="0" w:lastRowFirstColumn="0" w:lastRowLastColumn="0"/>
             </w:pPr>
             <w:r>
-              <w:t>Identification of missing security operations</w:t>
-            </w:r>
-            <w:r>
-              <w:t xml:space="preserve"> will be implemented in the ION 4.2 release.</w:t>
+              <w:t>Identification of missing security operations will be implemented in the ION 4.2 release.</w:t>
             </w:r>
           </w:p>
         </w:tc>
@@ -9841,33 +10376,33 @@
           </w:tcPr>
           <w:p>
             <w:r>
+              <w:t>12</w:t>
+            </w:r>
+          </w:p>
+        </w:tc>
+        <w:tc>
+          <w:tcPr>
+            <w:tcW w:w="5260" w:type="dxa"/>
+          </w:tcPr>
+          <w:p>
+            <w:pPr>
+              <w:cnfStyle w:val="000000000000" w:firstRow="0" w:lastRow="0" w:firstColumn="0" w:lastColumn="0" w:oddVBand="0" w:evenVBand="0" w:oddHBand="0" w:evenHBand="0" w:firstRowFirstColumn="0" w:firstRowLastColumn="0" w:lastRowFirstColumn="0" w:lastRowLastColumn="0"/>
+            </w:pPr>
+            <w:r>
+              <w:t>Check that a Security Acceptor can identify a missing BCB.</w:t>
+            </w:r>
+          </w:p>
+          <w:p>
+            <w:pPr>
+              <w:cnfStyle w:val="000000000000" w:firstRow="0" w:lastRow="0" w:firstColumn="0" w:lastColumn="0" w:oddVBand="0" w:evenVBand="0" w:oddHBand="0" w:evenHBand="0" w:firstRowFirstColumn="0" w:firstRowLastColumn="0" w:lastRowFirstColumn="0" w:lastRowLastColumn="0"/>
+            </w:pPr>
+          </w:p>
+          <w:p>
+            <w:pPr>
+              <w:cnfStyle w:val="000000000000" w:firstRow="0" w:lastRow="0" w:firstColumn="0" w:lastColumn="0" w:oddVBand="0" w:evenVBand="0" w:oddHBand="0" w:evenHBand="0" w:firstRowFirstColumn="0" w:firstRowLastColumn="0" w:lastRowFirstColumn="0" w:lastRowLastColumn="0"/>
+            </w:pPr>
+            <w:r>
               <w:lastRenderedPageBreak/>
-              <w:t>12</w:t>
-            </w:r>
-          </w:p>
-        </w:tc>
-        <w:tc>
-          <w:tcPr>
-            <w:tcW w:w="5260" w:type="dxa"/>
-          </w:tcPr>
-          <w:p>
-            <w:pPr>
-              <w:cnfStyle w:val="000000000000" w:firstRow="0" w:lastRow="0" w:firstColumn="0" w:lastColumn="0" w:oddVBand="0" w:evenVBand="0" w:oddHBand="0" w:evenHBand="0" w:firstRowFirstColumn="0" w:firstRowLastColumn="0" w:lastRowFirstColumn="0" w:lastRowLastColumn="0"/>
-            </w:pPr>
-            <w:r>
-              <w:t>Check that a Security Acceptor can identify a missing BCB.</w:t>
-            </w:r>
-          </w:p>
-          <w:p>
-            <w:pPr>
-              <w:cnfStyle w:val="000000000000" w:firstRow="0" w:lastRow="0" w:firstColumn="0" w:lastColumn="0" w:oddVBand="0" w:evenVBand="0" w:oddHBand="0" w:evenHBand="0" w:firstRowFirstColumn="0" w:firstRowLastColumn="0" w:lastRowFirstColumn="0" w:lastRowLastColumn="0"/>
-            </w:pPr>
-          </w:p>
-          <w:p>
-            <w:pPr>
-              <w:cnfStyle w:val="000000000000" w:firstRow="0" w:lastRow="0" w:firstColumn="0" w:lastColumn="0" w:oddVBand="0" w:evenVBand="0" w:oddHBand="0" w:evenHBand="0" w:firstRowFirstColumn="0" w:firstRowLastColumn="0" w:lastRowFirstColumn="0" w:lastRowLastColumn="0"/>
-            </w:pPr>
-            <w:r>
               <w:t>Security operation event associated: sop_missing_at_acceptor</w:t>
             </w:r>
           </w:p>
@@ -9881,6 +10416,7 @@
               <w:cnfStyle w:val="000000000000" w:firstRow="0" w:lastRow="0" w:firstColumn="0" w:lastColumn="0" w:oddVBand="0" w:evenVBand="0" w:oddHBand="0" w:evenHBand="0" w:firstRowFirstColumn="0" w:firstRowLastColumn="0" w:lastRowFirstColumn="0" w:lastRowLastColumn="0"/>
             </w:pPr>
             <w:r>
+              <w:lastRenderedPageBreak/>
               <w:t>Not supported.</w:t>
             </w:r>
           </w:p>
@@ -9894,7 +10430,11 @@
               <w:cnfStyle w:val="000000000000" w:firstRow="0" w:lastRow="0" w:firstColumn="0" w:lastColumn="0" w:oddVBand="0" w:evenVBand="0" w:oddHBand="0" w:evenHBand="0" w:firstRowFirstColumn="0" w:firstRowLastColumn="0" w:lastRowFirstColumn="0" w:lastRowLastColumn="0"/>
             </w:pPr>
             <w:r>
-              <w:t>Identification of missing security operations will be implemented in the ION 4.2 release.</w:t>
+              <w:t xml:space="preserve">Identification of missing security operations will be </w:t>
+            </w:r>
+            <w:r>
+              <w:lastRenderedPageBreak/>
+              <w:t>implemented in the ION 4.2 release.</w:t>
             </w:r>
           </w:p>
         </w:tc>
@@ -9910,6 +10450,7 @@
           </w:tcPr>
           <w:p>
             <w:r>
+              <w:lastRenderedPageBreak/>
               <w:t>13</w:t>
             </w:r>
           </w:p>
@@ -10229,7 +10770,19 @@
               <w:rPr>
                 <w:color w:val="000000" w:themeColor="text1"/>
               </w:rPr>
-              <w:t>To be used for INB testing.</w:t>
+              <w:t>To be used for INB testing</w:t>
+            </w:r>
+            <w:r>
+              <w:rPr>
+                <w:color w:val="000000" w:themeColor="text1"/>
+              </w:rPr>
+              <w:t xml:space="preserve"> only</w:t>
+            </w:r>
+            <w:r>
+              <w:rPr>
+                <w:color w:val="000000" w:themeColor="text1"/>
+              </w:rPr>
+              <w:t>.</w:t>
             </w:r>
           </w:p>
         </w:tc>
@@ -10287,7 +10840,19 @@
               <w:rPr>
                 <w:color w:val="000000" w:themeColor="text1"/>
               </w:rPr>
-              <w:t>To be used for INB testing.</w:t>
+              <w:t>To be used for INB testing</w:t>
+            </w:r>
+            <w:r>
+              <w:rPr>
+                <w:color w:val="000000" w:themeColor="text1"/>
+              </w:rPr>
+              <w:t xml:space="preserve"> only</w:t>
+            </w:r>
+            <w:r>
+              <w:rPr>
+                <w:color w:val="000000" w:themeColor="text1"/>
+              </w:rPr>
+              <w:t>.</w:t>
             </w:r>
           </w:p>
         </w:tc>
@@ -10348,7 +10913,19 @@
               <w:rPr>
                 <w:color w:val="000000" w:themeColor="text1"/>
               </w:rPr>
-              <w:t>To be used for INB testing.</w:t>
+              <w:t>To be used for INB testing</w:t>
+            </w:r>
+            <w:r>
+              <w:rPr>
+                <w:color w:val="000000" w:themeColor="text1"/>
+              </w:rPr>
+              <w:t xml:space="preserve"> only</w:t>
+            </w:r>
+            <w:r>
+              <w:rPr>
+                <w:color w:val="000000" w:themeColor="text1"/>
+              </w:rPr>
+              <w:t>.</w:t>
             </w:r>
           </w:p>
         </w:tc>
@@ -10406,46 +10983,63 @@
               <w:rPr>
                 <w:color w:val="000000" w:themeColor="text1"/>
               </w:rPr>
+              <w:t>To be used for INB testing</w:t>
+            </w:r>
+            <w:r>
+              <w:rPr>
+                <w:color w:val="000000" w:themeColor="text1"/>
+              </w:rPr>
+              <w:t xml:space="preserve"> only</w:t>
+            </w:r>
+            <w:r>
+              <w:rPr>
+                <w:color w:val="000000" w:themeColor="text1"/>
+              </w:rPr>
+              <w:t>.</w:t>
+            </w:r>
+          </w:p>
+          <w:p>
+            <w:pPr>
+              <w:cnfStyle w:val="000000000000" w:firstRow="0" w:lastRow="0" w:firstColumn="0" w:lastColumn="0" w:oddVBand="0" w:evenVBand="0" w:oddHBand="0" w:evenHBand="0" w:firstRowFirstColumn="0" w:firstRowLastColumn="0" w:lastRowFirstColumn="0" w:lastRowLastColumn="0"/>
+              <w:rPr>
+                <w:color w:val="000000" w:themeColor="text1"/>
+              </w:rPr>
+            </w:pPr>
+          </w:p>
+          <w:p>
+            <w:pPr>
+              <w:jc w:val="left"/>
+              <w:cnfStyle w:val="000000000000" w:firstRow="0" w:lastRow="0" w:firstColumn="0" w:lastColumn="0" w:oddVBand="0" w:evenVBand="0" w:oddHBand="0" w:evenHBand="0" w:firstRowFirstColumn="0" w:firstRowLastColumn="0" w:lastRowFirstColumn="0" w:lastRowLastColumn="0"/>
+              <w:rPr>
+                <w:color w:val="000000" w:themeColor="text1"/>
+              </w:rPr>
+            </w:pPr>
+            <w:r>
+              <w:rPr>
+                <w:color w:val="000000" w:themeColor="text1"/>
+              </w:rPr>
+              <w:t xml:space="preserve">Note: The Security Verifier role for </w:t>
+            </w:r>
+            <w:proofErr w:type="spellStart"/>
+            <w:r>
+              <w:rPr>
+                <w:color w:val="000000" w:themeColor="text1"/>
+              </w:rPr>
+              <w:t>bcb</w:t>
+            </w:r>
+            <w:proofErr w:type="spellEnd"/>
+            <w:r>
+              <w:rPr>
+                <w:color w:val="000000" w:themeColor="text1"/>
+              </w:rPr>
+              <w:t xml:space="preserve">-confidentiality operations will be </w:t>
+            </w:r>
+            <w:r>
+              <w:rPr>
+                <w:color w:val="000000" w:themeColor="text1"/>
+              </w:rPr>
               <w:lastRenderedPageBreak/>
-              <w:t>To be used for INB testing.</w:t>
-            </w:r>
-          </w:p>
-          <w:p>
-            <w:pPr>
-              <w:cnfStyle w:val="000000000000" w:firstRow="0" w:lastRow="0" w:firstColumn="0" w:lastColumn="0" w:oddVBand="0" w:evenVBand="0" w:oddHBand="0" w:evenHBand="0" w:firstRowFirstColumn="0" w:firstRowLastColumn="0" w:lastRowFirstColumn="0" w:lastRowLastColumn="0"/>
-              <w:rPr>
-                <w:color w:val="000000" w:themeColor="text1"/>
-              </w:rPr>
-            </w:pPr>
-          </w:p>
-          <w:p>
-            <w:pPr>
-              <w:jc w:val="left"/>
-              <w:cnfStyle w:val="000000000000" w:firstRow="0" w:lastRow="0" w:firstColumn="0" w:lastColumn="0" w:oddVBand="0" w:evenVBand="0" w:oddHBand="0" w:evenHBand="0" w:firstRowFirstColumn="0" w:firstRowLastColumn="0" w:lastRowFirstColumn="0" w:lastRowLastColumn="0"/>
-              <w:rPr>
-                <w:color w:val="000000" w:themeColor="text1"/>
-              </w:rPr>
-            </w:pPr>
-            <w:r>
-              <w:rPr>
-                <w:color w:val="000000" w:themeColor="text1"/>
-              </w:rPr>
-              <w:lastRenderedPageBreak/>
-              <w:t xml:space="preserve">Note: The Security Verifier role for </w:t>
-            </w:r>
-            <w:proofErr w:type="spellStart"/>
-            <w:r>
-              <w:rPr>
-                <w:color w:val="000000" w:themeColor="text1"/>
-              </w:rPr>
-              <w:t>bcb</w:t>
-            </w:r>
-            <w:proofErr w:type="spellEnd"/>
-            <w:r>
-              <w:rPr>
-                <w:color w:val="000000" w:themeColor="text1"/>
-              </w:rPr>
-              <w:t>-confidentiality operations will be implemented in the ION 4.2 release.</w:t>
+              <w:t>implemented in the ION 4.2 release.</w:t>
             </w:r>
           </w:p>
         </w:tc>
@@ -10475,13 +11069,7 @@
               <w:cnfStyle w:val="000000100000" w:firstRow="0" w:lastRow="0" w:firstColumn="0" w:lastColumn="0" w:oddVBand="0" w:evenVBand="0" w:oddHBand="1" w:evenHBand="0" w:firstRowFirstColumn="0" w:firstRowLastColumn="0" w:lastRowFirstColumn="0" w:lastRowLastColumn="0"/>
             </w:pPr>
             <w:r>
-              <w:t>BIB targeting a large payload</w:t>
-            </w:r>
-            <w:r>
-              <w:t xml:space="preserve"> (1MB)</w:t>
-            </w:r>
-            <w:r>
-              <w:t>.</w:t>
+              <w:t>Multi-bundle test</w:t>
             </w:r>
           </w:p>
         </w:tc>
@@ -10494,7 +11082,10 @@
               <w:cnfStyle w:val="000000100000" w:firstRow="0" w:lastRow="0" w:firstColumn="0" w:lastColumn="0" w:oddVBand="0" w:evenVBand="0" w:oddHBand="1" w:evenHBand="0" w:firstRowFirstColumn="0" w:firstRowLastColumn="0" w:lastRowFirstColumn="0" w:lastRowLastColumn="0"/>
             </w:pPr>
             <w:r>
-              <w:t>Passed.</w:t>
+              <w:rPr>
+                <w:color w:val="000000" w:themeColor="text1"/>
+              </w:rPr>
+              <w:t xml:space="preserve">Passed. </w:t>
             </w:r>
           </w:p>
         </w:tc>
@@ -10552,7 +11143,19 @@
               <w:rPr>
                 <w:color w:val="000000" w:themeColor="text1"/>
               </w:rPr>
-              <w:t>To be used for INB testing.</w:t>
+              <w:t>To be used for INB testing</w:t>
+            </w:r>
+            <w:r>
+              <w:rPr>
+                <w:color w:val="000000" w:themeColor="text1"/>
+              </w:rPr>
+              <w:t xml:space="preserve"> only</w:t>
+            </w:r>
+            <w:r>
+              <w:rPr>
+                <w:color w:val="000000" w:themeColor="text1"/>
+              </w:rPr>
+              <w:t>.</w:t>
             </w:r>
           </w:p>
           <w:p>
@@ -10629,7 +11232,19 @@
               <w:rPr>
                 <w:color w:val="000000" w:themeColor="text1"/>
               </w:rPr>
-              <w:t>To be used for INB testing.</w:t>
+              <w:t>To be used for INB testing</w:t>
+            </w:r>
+            <w:r>
+              <w:rPr>
+                <w:color w:val="000000" w:themeColor="text1"/>
+              </w:rPr>
+              <w:t xml:space="preserve"> only</w:t>
+            </w:r>
+            <w:r>
+              <w:rPr>
+                <w:color w:val="000000" w:themeColor="text1"/>
+              </w:rPr>
+              <w:t>.</w:t>
             </w:r>
           </w:p>
           <w:p>
@@ -10924,46 +11539,46 @@
           </w:tcPr>
           <w:p>
             <w:r>
+              <w:t>29</w:t>
+            </w:r>
+          </w:p>
+        </w:tc>
+        <w:tc>
+          <w:tcPr>
+            <w:tcW w:w="5260" w:type="dxa"/>
+          </w:tcPr>
+          <w:p>
+            <w:pPr>
+              <w:cnfStyle w:val="000000100000" w:firstRow="0" w:lastRow="0" w:firstColumn="0" w:lastColumn="0" w:oddVBand="0" w:evenVBand="0" w:oddHBand="1" w:evenHBand="0" w:firstRowFirstColumn="0" w:firstRowLastColumn="0" w:lastRowFirstColumn="0" w:lastRowLastColumn="0"/>
+            </w:pPr>
+            <w:r>
+              <w:t>Check that a BCB can encrypt a BIB if the two security blocks share a security target.</w:t>
+            </w:r>
+          </w:p>
+        </w:tc>
+        <w:tc>
+          <w:tcPr>
+            <w:tcW w:w="3290" w:type="dxa"/>
+          </w:tcPr>
+          <w:p>
+            <w:pPr>
+              <w:cnfStyle w:val="000000100000" w:firstRow="0" w:lastRow="0" w:firstColumn="0" w:lastColumn="0" w:oddVBand="0" w:evenVBand="0" w:oddHBand="1" w:evenHBand="0" w:firstRowFirstColumn="0" w:firstRowLastColumn="0" w:lastRowFirstColumn="0" w:lastRowLastColumn="0"/>
+            </w:pPr>
+            <w:r>
+              <w:t>Not supported.</w:t>
+            </w:r>
+          </w:p>
+          <w:p>
+            <w:pPr>
+              <w:cnfStyle w:val="000000100000" w:firstRow="0" w:lastRow="0" w:firstColumn="0" w:lastColumn="0" w:oddVBand="0" w:evenVBand="0" w:oddHBand="1" w:evenHBand="0" w:firstRowFirstColumn="0" w:firstRowLastColumn="0" w:lastRowFirstColumn="0" w:lastRowLastColumn="0"/>
+            </w:pPr>
+          </w:p>
+          <w:p>
+            <w:pPr>
+              <w:cnfStyle w:val="000000100000" w:firstRow="0" w:lastRow="0" w:firstColumn="0" w:lastColumn="0" w:oddVBand="0" w:evenVBand="0" w:oddHBand="1" w:evenHBand="0" w:firstRowFirstColumn="0" w:firstRowLastColumn="0" w:lastRowFirstColumn="0" w:lastRowLastColumn="0"/>
+            </w:pPr>
+            <w:r>
               <w:lastRenderedPageBreak/>
-              <w:t>29</w:t>
-            </w:r>
-          </w:p>
-        </w:tc>
-        <w:tc>
-          <w:tcPr>
-            <w:tcW w:w="5260" w:type="dxa"/>
-          </w:tcPr>
-          <w:p>
-            <w:pPr>
-              <w:cnfStyle w:val="000000100000" w:firstRow="0" w:lastRow="0" w:firstColumn="0" w:lastColumn="0" w:oddVBand="0" w:evenVBand="0" w:oddHBand="1" w:evenHBand="0" w:firstRowFirstColumn="0" w:firstRowLastColumn="0" w:lastRowFirstColumn="0" w:lastRowLastColumn="0"/>
-            </w:pPr>
-            <w:r>
-              <w:t>Check that a BCB can encrypt a BIB if the two security blocks share a security target.</w:t>
-            </w:r>
-          </w:p>
-        </w:tc>
-        <w:tc>
-          <w:tcPr>
-            <w:tcW w:w="3290" w:type="dxa"/>
-          </w:tcPr>
-          <w:p>
-            <w:pPr>
-              <w:cnfStyle w:val="000000100000" w:firstRow="0" w:lastRow="0" w:firstColumn="0" w:lastColumn="0" w:oddVBand="0" w:evenVBand="0" w:oddHBand="1" w:evenHBand="0" w:firstRowFirstColumn="0" w:firstRowLastColumn="0" w:lastRowFirstColumn="0" w:lastRowLastColumn="0"/>
-            </w:pPr>
-            <w:r>
-              <w:t>Not supported.</w:t>
-            </w:r>
-          </w:p>
-          <w:p>
-            <w:pPr>
-              <w:cnfStyle w:val="000000100000" w:firstRow="0" w:lastRow="0" w:firstColumn="0" w:lastColumn="0" w:oddVBand="0" w:evenVBand="0" w:oddHBand="1" w:evenHBand="0" w:firstRowFirstColumn="0" w:firstRowLastColumn="0" w:lastRowFirstColumn="0" w:lastRowLastColumn="0"/>
-            </w:pPr>
-          </w:p>
-          <w:p>
-            <w:pPr>
-              <w:cnfStyle w:val="000000100000" w:firstRow="0" w:lastRow="0" w:firstColumn="0" w:lastColumn="0" w:oddVBand="0" w:evenVBand="0" w:oddHBand="1" w:evenHBand="0" w:firstRowFirstColumn="0" w:firstRowLastColumn="0" w:lastRowFirstColumn="0" w:lastRowLastColumn="0"/>
-            </w:pPr>
-            <w:r>
               <w:t>This block interaction will be implemented in the ION 4.2 release.</w:t>
             </w:r>
           </w:p>
@@ -10977,6 +11592,7 @@
           </w:tcPr>
           <w:p>
             <w:r>
+              <w:lastRenderedPageBreak/>
               <w:t>30</w:t>
             </w:r>
           </w:p>
@@ -11240,10 +11856,7 @@
               </w:rPr>
             </w:pPr>
             <w:r>
-              <w:t>Target multiplicity</w:t>
-            </w:r>
-            <w:r>
-              <w:t xml:space="preserve"> will be implemented in the ION 4.2 release</w:t>
+              <w:t>Target multiplicity will be implemented in the ION 4.2 release</w:t>
             </w:r>
             <w:r>
               <w:t>.</w:t>
@@ -11479,7 +12092,6 @@
           </w:tcPr>
           <w:p>
             <w:r>
-              <w:lastRenderedPageBreak/>
               <w:t>37</w:t>
             </w:r>
           </w:p>
@@ -11487,25 +12099,39 @@
         <w:tc>
           <w:tcPr>
             <w:tcW w:w="5260" w:type="dxa"/>
-          </w:tcPr>
-          <w:p>
-            <w:pPr>
-              <w:cnfStyle w:val="000000100000" w:firstRow="0" w:lastRow="0" w:firstColumn="0" w:lastColumn="0" w:oddVBand="0" w:evenVBand="0" w:oddHBand="1" w:evenHBand="0" w:firstRowFirstColumn="0" w:firstRowLastColumn="0" w:lastRowFirstColumn="0" w:lastRowLastColumn="0"/>
-            </w:pPr>
-            <w:r>
-              <w:t>Multi</w:t>
-            </w:r>
-            <w:r>
-              <w:t>-</w:t>
-            </w:r>
-            <w:r>
-              <w:t>bundle test</w:t>
+            <w:shd w:val="clear" w:color="auto" w:fill="E7E6E6" w:themeFill="background2"/>
+          </w:tcPr>
+          <w:p>
+            <w:pPr>
+              <w:cnfStyle w:val="000000100000" w:firstRow="0" w:lastRow="0" w:firstColumn="0" w:lastColumn="0" w:oddVBand="0" w:evenVBand="0" w:oddHBand="1" w:evenHBand="0" w:firstRowFirstColumn="0" w:firstRowLastColumn="0" w:lastRowFirstColumn="0" w:lastRowLastColumn="0"/>
+            </w:pPr>
+            <w:r>
+              <w:t>S</w:t>
+            </w:r>
+            <w:r>
+              <w:t xml:space="preserve">ecurity policy processing action </w:t>
+            </w:r>
+            <w:r>
+              <w:t>(</w:t>
+            </w:r>
+            <w:r>
+              <w:t>do not forward</w:t>
+            </w:r>
+            <w:r>
+              <w:t xml:space="preserve">) </w:t>
+            </w:r>
+            <w:r>
+              <w:t>behavior</w:t>
+            </w:r>
+            <w:r>
+              <w:t>.</w:t>
             </w:r>
           </w:p>
         </w:tc>
         <w:tc>
           <w:tcPr>
             <w:tcW w:w="3290" w:type="dxa"/>
+            <w:shd w:val="clear" w:color="auto" w:fill="E7E6E6" w:themeFill="background2"/>
           </w:tcPr>
           <w:p>
             <w:pPr>
@@ -11515,16 +12141,7 @@
               </w:rPr>
             </w:pPr>
             <w:r>
-              <w:rPr>
-                <w:color w:val="000000" w:themeColor="text1"/>
-              </w:rPr>
-              <w:t>Passed.</w:t>
-            </w:r>
-            <w:r>
-              <w:rPr>
-                <w:color w:val="000000" w:themeColor="text1"/>
-              </w:rPr>
-              <w:t xml:space="preserve"> </w:t>
+              <w:t>Not implemented.</w:t>
             </w:r>
           </w:p>
         </w:tc>
@@ -11537,6 +12154,7 @@
           </w:tcPr>
           <w:p>
             <w:r>
+              <w:lastRenderedPageBreak/>
               <w:t>38</w:t>
             </w:r>
           </w:p>
@@ -11887,7 +12505,304 @@
               <w:cnfStyle w:val="000000000000" w:firstRow="0" w:lastRow="0" w:firstColumn="0" w:lastColumn="0" w:oddVBand="0" w:evenVBand="0" w:oddHBand="0" w:evenHBand="0" w:firstRowFirstColumn="0" w:firstRowLastColumn="0" w:lastRowFirstColumn="0" w:lastRowLastColumn="0"/>
             </w:pPr>
             <w:r>
+              <w:t>I</w:t>
+            </w:r>
+            <w:r>
+              <w:t>ntentionally corrupt a BIB targeting an Extension Block</w:t>
+            </w:r>
+            <w:r>
+              <w:t>.</w:t>
+            </w:r>
+          </w:p>
+        </w:tc>
+        <w:tc>
+          <w:tcPr>
+            <w:tcW w:w="3290" w:type="dxa"/>
+          </w:tcPr>
+          <w:p>
+            <w:pPr>
+              <w:cnfStyle w:val="000000000000" w:firstRow="0" w:lastRow="0" w:firstColumn="0" w:lastColumn="0" w:oddVBand="0" w:evenVBand="0" w:oddHBand="0" w:evenHBand="0" w:firstRowFirstColumn="0" w:firstRowLastColumn="0" w:lastRowFirstColumn="0" w:lastRowLastColumn="0"/>
+            </w:pPr>
+            <w:r>
+              <w:rPr>
+                <w:color w:val="000000" w:themeColor="text1"/>
+              </w:rPr>
+              <w:t>Passed.</w:t>
+            </w:r>
+          </w:p>
+        </w:tc>
+      </w:tr>
+      <w:tr>
+        <w:trPr>
+          <w:cnfStyle w:val="000000100000" w:firstRow="0" w:lastRow="0" w:firstColumn="0" w:lastColumn="0" w:oddVBand="0" w:evenVBand="0" w:oddHBand="1" w:evenHBand="0" w:firstRowFirstColumn="0" w:firstRowLastColumn="0" w:lastRowFirstColumn="0" w:lastRowLastColumn="0"/>
+        </w:trPr>
+        <w:tc>
+          <w:tcPr>
+            <w:cnfStyle w:val="001000000000" w:firstRow="0" w:lastRow="0" w:firstColumn="1" w:lastColumn="0" w:oddVBand="0" w:evenVBand="0" w:oddHBand="0" w:evenHBand="0" w:firstRowFirstColumn="0" w:firstRowLastColumn="0" w:lastRowFirstColumn="0" w:lastRowLastColumn="0"/>
+            <w:tcW w:w="805" w:type="dxa"/>
+          </w:tcPr>
+          <w:p>
+            <w:r>
+              <w:t>45</w:t>
+            </w:r>
+          </w:p>
+        </w:tc>
+        <w:tc>
+          <w:tcPr>
+            <w:tcW w:w="5260" w:type="dxa"/>
+          </w:tcPr>
+          <w:p>
+            <w:pPr>
+              <w:cnfStyle w:val="000000100000" w:firstRow="0" w:lastRow="0" w:firstColumn="0" w:lastColumn="0" w:oddVBand="0" w:evenVBand="0" w:oddHBand="1" w:evenHBand="0" w:firstRowFirstColumn="0" w:firstRowLastColumn="0" w:lastRowFirstColumn="0" w:lastRowLastColumn="0"/>
+            </w:pPr>
+            <w:r>
+              <w:t>I</w:t>
+            </w:r>
+            <w:r>
+              <w:t>ntentionally corrupt a B</w:t>
+            </w:r>
+            <w:r>
+              <w:t>C</w:t>
+            </w:r>
+            <w:r>
+              <w:t>B targeting an Extension Block</w:t>
+            </w:r>
+            <w:r>
+              <w:t>.</w:t>
+            </w:r>
+          </w:p>
+        </w:tc>
+        <w:tc>
+          <w:tcPr>
+            <w:tcW w:w="3290" w:type="dxa"/>
+          </w:tcPr>
+          <w:p>
+            <w:pPr>
+              <w:cnfStyle w:val="000000100000" w:firstRow="0" w:lastRow="0" w:firstColumn="0" w:lastColumn="0" w:oddVBand="0" w:evenVBand="0" w:oddHBand="1" w:evenHBand="0" w:firstRowFirstColumn="0" w:firstRowLastColumn="0" w:lastRowFirstColumn="0" w:lastRowLastColumn="0"/>
+            </w:pPr>
+            <w:r>
+              <w:rPr>
+                <w:color w:val="000000" w:themeColor="text1"/>
+              </w:rPr>
+              <w:t>Passed.</w:t>
+            </w:r>
+          </w:p>
+        </w:tc>
+      </w:tr>
+      <w:tr>
+        <w:tc>
+          <w:tcPr>
+            <w:cnfStyle w:val="001000000000" w:firstRow="0" w:lastRow="0" w:firstColumn="1" w:lastColumn="0" w:oddVBand="0" w:evenVBand="0" w:oddHBand="0" w:evenHBand="0" w:firstRowFirstColumn="0" w:firstRowLastColumn="0" w:lastRowFirstColumn="0" w:lastRowLastColumn="0"/>
+            <w:tcW w:w="805" w:type="dxa"/>
+          </w:tcPr>
+          <w:p>
+            <w:r>
+              <w:t>46</w:t>
+            </w:r>
+          </w:p>
+        </w:tc>
+        <w:tc>
+          <w:tcPr>
+            <w:tcW w:w="5260" w:type="dxa"/>
+            <w:shd w:val="clear" w:color="auto" w:fill="E7E6E6" w:themeFill="background2"/>
+          </w:tcPr>
+          <w:p>
+            <w:pPr>
+              <w:cnfStyle w:val="000000000000" w:firstRow="0" w:lastRow="0" w:firstColumn="0" w:lastColumn="0" w:oddVBand="0" w:evenVBand="0" w:oddHBand="0" w:evenHBand="0" w:firstRowFirstColumn="0" w:firstRowLastColumn="0" w:lastRowFirstColumn="0" w:lastRowLastColumn="0"/>
+            </w:pPr>
+            <w:r>
+              <w:t>Execution of multiple security policy processing actions</w:t>
+            </w:r>
+            <w:r>
+              <w:t xml:space="preserve"> for integrity</w:t>
+            </w:r>
+            <w:r>
+              <w:t>.</w:t>
+            </w:r>
+          </w:p>
+        </w:tc>
+        <w:tc>
+          <w:tcPr>
+            <w:tcW w:w="3290" w:type="dxa"/>
+            <w:shd w:val="clear" w:color="auto" w:fill="E7E6E6" w:themeFill="background2"/>
+          </w:tcPr>
+          <w:p>
+            <w:pPr>
+              <w:cnfStyle w:val="000000000000" w:firstRow="0" w:lastRow="0" w:firstColumn="0" w:lastColumn="0" w:oddVBand="0" w:evenVBand="0" w:oddHBand="0" w:evenHBand="0" w:firstRowFirstColumn="0" w:firstRowLastColumn="0" w:lastRowFirstColumn="0" w:lastRowLastColumn="0"/>
+            </w:pPr>
+            <w:r>
+              <w:t>Not implemented.</w:t>
+            </w:r>
+          </w:p>
+        </w:tc>
+      </w:tr>
+      <w:tr>
+        <w:trPr>
+          <w:cnfStyle w:val="000000100000" w:firstRow="0" w:lastRow="0" w:firstColumn="0" w:lastColumn="0" w:oddVBand="0" w:evenVBand="0" w:oddHBand="1" w:evenHBand="0" w:firstRowFirstColumn="0" w:firstRowLastColumn="0" w:lastRowFirstColumn="0" w:lastRowLastColumn="0"/>
+        </w:trPr>
+        <w:tc>
+          <w:tcPr>
+            <w:cnfStyle w:val="001000000000" w:firstRow="0" w:lastRow="0" w:firstColumn="1" w:lastColumn="0" w:oddVBand="0" w:evenVBand="0" w:oddHBand="0" w:evenHBand="0" w:firstRowFirstColumn="0" w:firstRowLastColumn="0" w:lastRowFirstColumn="0" w:lastRowLastColumn="0"/>
+            <w:tcW w:w="805" w:type="dxa"/>
+          </w:tcPr>
+          <w:p>
+            <w:r>
+              <w:t>47</w:t>
+            </w:r>
+          </w:p>
+        </w:tc>
+        <w:tc>
+          <w:tcPr>
+            <w:tcW w:w="5260" w:type="dxa"/>
+            <w:shd w:val="clear" w:color="auto" w:fill="E7E6E6" w:themeFill="background2"/>
+          </w:tcPr>
+          <w:p>
+            <w:pPr>
+              <w:cnfStyle w:val="000000100000" w:firstRow="0" w:lastRow="0" w:firstColumn="0" w:lastColumn="0" w:oddVBand="0" w:evenVBand="0" w:oddHBand="1" w:evenHBand="0" w:firstRowFirstColumn="0" w:firstRowLastColumn="0" w:lastRowFirstColumn="0" w:lastRowLastColumn="0"/>
+            </w:pPr>
+            <w:r>
+              <w:t>Execution of multiple security policy processing actions</w:t>
+            </w:r>
+            <w:r>
+              <w:t xml:space="preserve"> for confidentiality</w:t>
+            </w:r>
+            <w:r>
+              <w:t>.</w:t>
+            </w:r>
+          </w:p>
+        </w:tc>
+        <w:tc>
+          <w:tcPr>
+            <w:tcW w:w="3290" w:type="dxa"/>
+            <w:shd w:val="clear" w:color="auto" w:fill="E7E6E6" w:themeFill="background2"/>
+          </w:tcPr>
+          <w:p>
+            <w:pPr>
+              <w:cnfStyle w:val="000000100000" w:firstRow="0" w:lastRow="0" w:firstColumn="0" w:lastColumn="0" w:oddVBand="0" w:evenVBand="0" w:oddHBand="1" w:evenHBand="0" w:firstRowFirstColumn="0" w:firstRowLastColumn="0" w:lastRowFirstColumn="0" w:lastRowLastColumn="0"/>
+            </w:pPr>
+            <w:r>
+              <w:t>Not implemented.</w:t>
+            </w:r>
+          </w:p>
+        </w:tc>
+      </w:tr>
+      <w:tr>
+        <w:tc>
+          <w:tcPr>
+            <w:cnfStyle w:val="001000000000" w:firstRow="0" w:lastRow="0" w:firstColumn="1" w:lastColumn="0" w:oddVBand="0" w:evenVBand="0" w:oddHBand="0" w:evenHBand="0" w:firstRowFirstColumn="0" w:firstRowLastColumn="0" w:lastRowFirstColumn="0" w:lastRowLastColumn="0"/>
+            <w:tcW w:w="805" w:type="dxa"/>
+          </w:tcPr>
+          <w:p>
+            <w:r>
+              <w:t>48</w:t>
+            </w:r>
+          </w:p>
+        </w:tc>
+        <w:tc>
+          <w:tcPr>
+            <w:tcW w:w="5260" w:type="dxa"/>
+            <w:shd w:val="clear" w:color="auto" w:fill="E7E6E6" w:themeFill="background2"/>
+          </w:tcPr>
+          <w:p>
+            <w:pPr>
+              <w:cnfStyle w:val="000000000000" w:firstRow="0" w:lastRow="0" w:firstColumn="0" w:lastColumn="0" w:oddVBand="0" w:evenVBand="0" w:oddHBand="0" w:evenHBand="0" w:firstRowFirstColumn="0" w:firstRowLastColumn="0" w:lastRowFirstColumn="0" w:lastRowLastColumn="0"/>
+            </w:pPr>
+            <w:r>
+              <w:t>S</w:t>
+            </w:r>
+            <w:r>
+              <w:t xml:space="preserve">ecurity policy processing action </w:t>
+            </w:r>
+            <w:r>
+              <w:t xml:space="preserve">(report reason code) </w:t>
+            </w:r>
+            <w:r>
+              <w:t>behavior</w:t>
+            </w:r>
+            <w:r>
+              <w:t>.</w:t>
+            </w:r>
+          </w:p>
+        </w:tc>
+        <w:tc>
+          <w:tcPr>
+            <w:tcW w:w="3290" w:type="dxa"/>
+            <w:shd w:val="clear" w:color="auto" w:fill="E7E6E6" w:themeFill="background2"/>
+          </w:tcPr>
+          <w:p>
+            <w:pPr>
+              <w:cnfStyle w:val="000000000000" w:firstRow="0" w:lastRow="0" w:firstColumn="0" w:lastColumn="0" w:oddVBand="0" w:evenVBand="0" w:oddHBand="0" w:evenHBand="0" w:firstRowFirstColumn="0" w:firstRowLastColumn="0" w:lastRowFirstColumn="0" w:lastRowLastColumn="0"/>
+            </w:pPr>
+            <w:r>
+              <w:t>Not implemented.</w:t>
+            </w:r>
+          </w:p>
+        </w:tc>
+      </w:tr>
+      <w:tr>
+        <w:trPr>
+          <w:cnfStyle w:val="000000100000" w:firstRow="0" w:lastRow="0" w:firstColumn="0" w:lastColumn="0" w:oddVBand="0" w:evenVBand="0" w:oddHBand="1" w:evenHBand="0" w:firstRowFirstColumn="0" w:firstRowLastColumn="0" w:lastRowFirstColumn="0" w:lastRowLastColumn="0"/>
+        </w:trPr>
+        <w:tc>
+          <w:tcPr>
+            <w:cnfStyle w:val="001000000000" w:firstRow="0" w:lastRow="0" w:firstColumn="1" w:lastColumn="0" w:oddVBand="0" w:evenVBand="0" w:oddHBand="0" w:evenHBand="0" w:firstRowFirstColumn="0" w:firstRowLastColumn="0" w:lastRowFirstColumn="0" w:lastRowLastColumn="0"/>
+            <w:tcW w:w="805" w:type="dxa"/>
+          </w:tcPr>
+          <w:p>
+            <w:r>
+              <w:t>49</w:t>
+            </w:r>
+          </w:p>
+        </w:tc>
+        <w:tc>
+          <w:tcPr>
+            <w:tcW w:w="5260" w:type="dxa"/>
+          </w:tcPr>
+          <w:p>
+            <w:pPr>
+              <w:cnfStyle w:val="000000100000" w:firstRow="0" w:lastRow="0" w:firstColumn="0" w:lastColumn="0" w:oddVBand="0" w:evenVBand="0" w:oddHBand="1" w:evenHBand="0" w:firstRowFirstColumn="0" w:firstRowLastColumn="0" w:lastRowFirstColumn="0" w:lastRowLastColumn="0"/>
+            </w:pPr>
+            <w:r>
               <w:t>Encrypt a large payload (1MB).</w:t>
+            </w:r>
+          </w:p>
+        </w:tc>
+        <w:tc>
+          <w:tcPr>
+            <w:tcW w:w="3290" w:type="dxa"/>
+          </w:tcPr>
+          <w:p>
+            <w:pPr>
+              <w:cnfStyle w:val="000000100000" w:firstRow="0" w:lastRow="0" w:firstColumn="0" w:lastColumn="0" w:oddVBand="0" w:evenVBand="0" w:oddHBand="1" w:evenHBand="0" w:firstRowFirstColumn="0" w:firstRowLastColumn="0" w:lastRowFirstColumn="0" w:lastRowLastColumn="0"/>
+            </w:pPr>
+            <w:r>
+              <w:t>Passed.</w:t>
+            </w:r>
+          </w:p>
+        </w:tc>
+      </w:tr>
+      <w:tr>
+        <w:tc>
+          <w:tcPr>
+            <w:cnfStyle w:val="001000000000" w:firstRow="0" w:lastRow="0" w:firstColumn="1" w:lastColumn="0" w:oddVBand="0" w:evenVBand="0" w:oddHBand="0" w:evenHBand="0" w:firstRowFirstColumn="0" w:firstRowLastColumn="0" w:lastRowFirstColumn="0" w:lastRowLastColumn="0"/>
+            <w:tcW w:w="805" w:type="dxa"/>
+          </w:tcPr>
+          <w:p>
+            <w:r>
+              <w:t>50</w:t>
+            </w:r>
+          </w:p>
+        </w:tc>
+        <w:tc>
+          <w:tcPr>
+            <w:tcW w:w="5260" w:type="dxa"/>
+          </w:tcPr>
+          <w:p>
+            <w:pPr>
+              <w:cnfStyle w:val="000000000000" w:firstRow="0" w:lastRow="0" w:firstColumn="0" w:lastColumn="0" w:oddVBand="0" w:evenVBand="0" w:oddHBand="0" w:evenHBand="0" w:firstRowFirstColumn="0" w:firstRowLastColumn="0" w:lastRowFirstColumn="0" w:lastRowLastColumn="0"/>
+            </w:pPr>
+            <w:r>
+              <w:t>BIB targeting a large payload (1MB).</w:t>
             </w:r>
           </w:p>
         </w:tc>

</xml_diff>